<commit_message>
minor changes -- working on adventure notes
</commit_message>
<xml_diff>
--- a/SupersNew/adventures/issue_2.docx
+++ b/SupersNew/adventures/issue_2.docx
@@ -59,7 +59,7 @@
         </w:numPr>
       </w:pPr>
       <w:r>
-        <w:t>Renee Palomino (Call Girl) – Roomie of Karen</w:t>
+        <w:t>Jane Doe (Dead Girl) – Zombie girl they met in the cafeteria</w:t>
       </w:r>
     </w:p>
     <w:p>
@@ -71,15 +71,7 @@
         </w:numPr>
       </w:pPr>
       <w:r>
-        <w:t xml:space="preserve">Heather </w:t>
-      </w:r>
-      <w:proofErr w:type="spellStart"/>
-      <w:r>
-        <w:t>Pellmore</w:t>
-      </w:r>
-      <w:proofErr w:type="spellEnd"/>
-      <w:r>
-        <w:t xml:space="preserve"> – Daughter of a vocal anti-hero senator</w:t>
+        <w:t>Renee Palomino (Call Girl) – Roomie of Karen</w:t>
       </w:r>
     </w:p>
     <w:p>
@@ -91,6 +83,26 @@
         </w:numPr>
       </w:pPr>
       <w:r>
+        <w:t xml:space="preserve">Heather </w:t>
+      </w:r>
+      <w:proofErr w:type="spellStart"/>
+      <w:r>
+        <w:t>Pellmore</w:t>
+      </w:r>
+      <w:proofErr w:type="spellEnd"/>
+      <w:r>
+        <w:t xml:space="preserve"> – Daughter of a vocal anti-hero senator</w:t>
+      </w:r>
+    </w:p>
+    <w:p>
+      <w:pPr>
+        <w:pStyle w:val="ListParagraph"/>
+        <w:numPr>
+          <w:ilvl w:val="0"/>
+          <w:numId w:val="1"/>
+        </w:numPr>
+      </w:pPr>
+      <w:r>
         <w:t>Collette Sunday – Upperclassman, tour-guide, illusion powers</w:t>
       </w:r>
     </w:p>
@@ -260,6 +272,9 @@
       </w:r>
       <w:r>
         <w:t xml:space="preserve">, </w:t>
+      </w:r>
+      <w:r>
+        <w:t xml:space="preserve">Jane, </w:t>
       </w:r>
       <w:r>
         <w:t>Billy</w:t>
@@ -5166,6 +5181,18 @@
       </w:r>
     </w:p>
     <w:p>
+      <w:pPr>
+        <w:pStyle w:val="ListParagraph"/>
+        <w:numPr>
+          <w:ilvl w:val="0"/>
+          <w:numId w:val="9"/>
+        </w:numPr>
+      </w:pPr>
+      <w:r>
+        <w:t>When Karen returns to her room (or is in the infirmary), there is a delivery. It is fast food… sent by Renee</w:t>
+      </w:r>
+    </w:p>
+    <w:p>
       <w:r>
         <w:t>Investigating the Attack</w:t>
       </w:r>
@@ -5292,6 +5319,7 @@
         </w:numPr>
       </w:pPr>
       <w:r>
+        <w:lastRenderedPageBreak/>
         <w:t>A search (RW) will find a small grey blob, no bigger than a quarter, on the floor. It is a liquid… mercury?</w:t>
       </w:r>
     </w:p>
@@ -5304,7 +5332,6 @@
         </w:numPr>
       </w:pPr>
       <w:r>
-        <w:lastRenderedPageBreak/>
         <w:t xml:space="preserve">This is deactivated </w:t>
       </w:r>
       <w:proofErr w:type="spellStart"/>
@@ -5354,14 +5381,322 @@
     </w:p>
     <w:p>
       <w:r>
-        <w:t>Club Day</w:t>
-      </w:r>
-    </w:p>
-    <w:p>
+        <w:t>News</w:t>
+      </w:r>
+    </w:p>
+    <w:p>
+      <w:pPr>
+        <w:pStyle w:val="ListParagraph"/>
+        <w:numPr>
+          <w:ilvl w:val="0"/>
+          <w:numId w:val="11"/>
+        </w:numPr>
+      </w:pPr>
+      <w:r>
+        <w:t>Channel 6 is here, covering the event and broadcasting their news live on site</w:t>
+      </w:r>
+    </w:p>
+    <w:p>
+      <w:pPr>
+        <w:pStyle w:val="ListParagraph"/>
+        <w:numPr>
+          <w:ilvl w:val="1"/>
+          <w:numId w:val="11"/>
+        </w:numPr>
+      </w:pPr>
+      <w:r>
+        <w:t xml:space="preserve">The ever beautiful and businesslike </w:t>
+      </w:r>
+      <w:r>
+        <w:rPr>
+          <w:u w:val="single"/>
+        </w:rPr>
+        <w:t>Sheryl Redmond</w:t>
+      </w:r>
+      <w:r>
+        <w:t xml:space="preserve"> is doing today’s broadcast</w:t>
+      </w:r>
+    </w:p>
+    <w:p>
+      <w:pPr>
+        <w:pStyle w:val="ListParagraph"/>
+        <w:numPr>
+          <w:ilvl w:val="1"/>
+          <w:numId w:val="11"/>
+        </w:numPr>
+      </w:pPr>
+      <w:r>
+        <w:t xml:space="preserve">The villain calling himself </w:t>
+      </w:r>
+      <w:r>
+        <w:rPr>
+          <w:u w:val="single"/>
+        </w:rPr>
+        <w:t>Scythe</w:t>
+      </w:r>
+      <w:r>
+        <w:t xml:space="preserve"> remains at large after being spotted perched on </w:t>
+      </w:r>
+      <w:proofErr w:type="spellStart"/>
+      <w:r>
+        <w:t>Newhurst</w:t>
+      </w:r>
+      <w:proofErr w:type="spellEnd"/>
+      <w:r>
+        <w:t xml:space="preserve"> Water Authority Reserve Tower 4</w:t>
+      </w:r>
+    </w:p>
+    <w:p>
+      <w:pPr>
+        <w:pStyle w:val="ListParagraph"/>
+        <w:numPr>
+          <w:ilvl w:val="2"/>
+          <w:numId w:val="11"/>
+        </w:numPr>
+      </w:pPr>
+      <w:r>
+        <w:t>Police pursued the villain, but were unable to catch him</w:t>
+      </w:r>
+    </w:p>
+    <w:p>
+      <w:pPr>
+        <w:pStyle w:val="ListParagraph"/>
+        <w:numPr>
+          <w:ilvl w:val="2"/>
+          <w:numId w:val="11"/>
+        </w:numPr>
+      </w:pPr>
+      <w:r>
+        <w:t>The NWA assures citizens that the water has been tested, and there is no sign of contamination, or tampering</w:t>
+      </w:r>
+    </w:p>
+    <w:p>
+      <w:pPr>
+        <w:pStyle w:val="ListParagraph"/>
+        <w:numPr>
+          <w:ilvl w:val="2"/>
+          <w:numId w:val="11"/>
+        </w:numPr>
+      </w:pPr>
+      <w:r>
+        <w:t>Scythe is wanted for his alleged involvement with the September Incident, as well as the killing of three law enforcement officers</w:t>
+      </w:r>
+    </w:p>
+    <w:p>
+      <w:pPr>
+        <w:pStyle w:val="ListParagraph"/>
+        <w:numPr>
+          <w:ilvl w:val="2"/>
+          <w:numId w:val="11"/>
+        </w:numPr>
+      </w:pPr>
+      <w:r>
+        <w:t>Anyone spotting Scythe is instructed to keep their distance, call police, and leave the area as quietly and quickly as possible</w:t>
+      </w:r>
+    </w:p>
+    <w:p>
+      <w:pPr>
+        <w:pStyle w:val="ListParagraph"/>
+        <w:numPr>
+          <w:ilvl w:val="1"/>
+          <w:numId w:val="11"/>
+        </w:numPr>
+      </w:pPr>
+      <w:r>
+        <w:t xml:space="preserve">The </w:t>
+      </w:r>
+      <w:proofErr w:type="spellStart"/>
+      <w:r>
+        <w:t>metas</w:t>
+      </w:r>
+      <w:proofErr w:type="spellEnd"/>
+      <w:r>
+        <w:t xml:space="preserve"> Blackbird and Crow continued their crime spree, this time wrecking the popular restaurant, </w:t>
+      </w:r>
+      <w:proofErr w:type="spellStart"/>
+      <w:r>
+        <w:t>DeSalvo’s</w:t>
+      </w:r>
+      <w:proofErr w:type="spellEnd"/>
+      <w:r>
+        <w:t xml:space="preserve"> on the city’s northside</w:t>
+      </w:r>
+    </w:p>
+    <w:p>
+      <w:pPr>
+        <w:pStyle w:val="ListParagraph"/>
+        <w:numPr>
+          <w:ilvl w:val="2"/>
+          <w:numId w:val="11"/>
+        </w:numPr>
+      </w:pPr>
+      <w:r>
+        <w:t>The self-proclaimed vigilantes are wanted for questioning in the death of former mob boss Jonny Sommers and his associates</w:t>
+      </w:r>
+    </w:p>
+    <w:p>
+      <w:pPr>
+        <w:pStyle w:val="ListParagraph"/>
+        <w:numPr>
+          <w:ilvl w:val="1"/>
+          <w:numId w:val="11"/>
+        </w:numPr>
+      </w:pPr>
+      <w:r>
+        <w:t>Gang activity has reached a record high over the past 6 months, prompting Mayor Grey to call for a new task force to address the issue</w:t>
+      </w:r>
+    </w:p>
+    <w:p>
+      <w:pPr>
+        <w:pStyle w:val="ListParagraph"/>
+        <w:numPr>
+          <w:ilvl w:val="2"/>
+          <w:numId w:val="11"/>
+        </w:numPr>
+      </w:pPr>
+    </w:p>
+    <w:p>
+      <w:pPr>
+        <w:pStyle w:val="ListParagraph"/>
+        <w:numPr>
+          <w:ilvl w:val="1"/>
+          <w:numId w:val="11"/>
+        </w:numPr>
+      </w:pPr>
+      <w:r>
+        <w:t>Today marks the 2</w:t>
+      </w:r>
+      <w:r>
+        <w:rPr>
+          <w:vertAlign w:val="superscript"/>
+        </w:rPr>
+        <w:t>nd</w:t>
+      </w:r>
+      <w:r>
+        <w:t xml:space="preserve"> anniversary of the disappearance of </w:t>
+      </w:r>
+      <w:proofErr w:type="spellStart"/>
+      <w:r>
+        <w:t>Newhurst’s</w:t>
+      </w:r>
+      <w:proofErr w:type="spellEnd"/>
+      <w:r>
+        <w:t xml:space="preserve"> guardian super-group, The Regulators</w:t>
+      </w:r>
+    </w:p>
+    <w:p/>
+    <w:p/>
+    <w:p/>
+    <w:p>
+      <w:r>
+        <w:t>Fair</w:t>
+      </w:r>
+      <w:r>
+        <w:t xml:space="preserve"> Day</w:t>
+      </w:r>
+    </w:p>
+    <w:p>
+      <w:pPr>
+        <w:pStyle w:val="ListParagraph"/>
+        <w:numPr>
+          <w:ilvl w:val="0"/>
+          <w:numId w:val="11"/>
+        </w:numPr>
+      </w:pPr>
+      <w:r>
+        <w:t>Upperclassmen start to arrive at school and The Square is blocked off as all the clubs start to put up booths and tents</w:t>
+      </w:r>
+    </w:p>
+    <w:p>
+      <w:pPr>
+        <w:pStyle w:val="ListParagraph"/>
+        <w:numPr>
+          <w:ilvl w:val="0"/>
+          <w:numId w:val="11"/>
+        </w:numPr>
+      </w:pPr>
+      <w:r>
+        <w:t>The last day of orientation is Fair Day with tons of random food vendors, club tents, seminars, etc.</w:t>
+      </w:r>
+    </w:p>
+    <w:p>
+      <w:pPr>
+        <w:pStyle w:val="ListParagraph"/>
+        <w:numPr>
+          <w:ilvl w:val="1"/>
+          <w:numId w:val="11"/>
+        </w:numPr>
+      </w:pPr>
+      <w:r>
+        <w:t>It is one of the few days that visitors are allowed on-site</w:t>
+      </w:r>
+    </w:p>
+    <w:p>
+      <w:pPr>
+        <w:pStyle w:val="ListParagraph"/>
+        <w:numPr>
+          <w:ilvl w:val="1"/>
+          <w:numId w:val="11"/>
+        </w:numPr>
+      </w:pPr>
+      <w:r>
+        <w:t>The news outlets take advantage of this, and often have teams here covering the fair</w:t>
+      </w:r>
+    </w:p>
+    <w:p>
+      <w:pPr>
+        <w:pStyle w:val="ListParagraph"/>
+        <w:numPr>
+          <w:ilvl w:val="0"/>
+          <w:numId w:val="11"/>
+        </w:numPr>
+      </w:pPr>
+      <w:r>
+        <w:t>Highlights</w:t>
+      </w:r>
+    </w:p>
+    <w:p>
+      <w:pPr>
+        <w:pStyle w:val="ListParagraph"/>
+        <w:numPr>
+          <w:ilvl w:val="1"/>
+          <w:numId w:val="11"/>
+        </w:numPr>
+      </w:pPr>
+      <w:r>
+        <w:lastRenderedPageBreak/>
+        <w:t xml:space="preserve">NOVA </w:t>
+      </w:r>
+      <w:r>
+        <w:t>is here, signing autographs, giving press soundbites, and generally looking regal and corporate</w:t>
+      </w:r>
+    </w:p>
+    <w:p>
+      <w:pPr>
+        <w:pStyle w:val="ListParagraph"/>
+        <w:numPr>
+          <w:ilvl w:val="2"/>
+          <w:numId w:val="11"/>
+        </w:numPr>
+      </w:pPr>
+      <w:r>
+        <w:t>His associates are signing people up for internships, and access to the NOVA science labs on campus</w:t>
+      </w:r>
+    </w:p>
+    <w:p>
+      <w:pPr>
+        <w:pStyle w:val="ListParagraph"/>
+        <w:numPr>
+          <w:ilvl w:val="1"/>
+          <w:numId w:val="11"/>
+        </w:numPr>
+      </w:pPr>
+      <w:r>
+        <w:t>Agents from the Federal Service are here</w:t>
+      </w:r>
       <w:bookmarkStart w:id="0" w:name="_GoBack"/>
       <w:bookmarkEnd w:id="0"/>
     </w:p>
-    <w:p/>
     <w:sectPr>
       <w:pgSz w:w="12240" w:h="15840"/>
       <w:pgMar w:top="1440" w:right="1440" w:bottom="1440" w:left="1440" w:header="720" w:footer="720" w:gutter="0"/>
@@ -5488,6 +5823,119 @@
     </w:lvl>
   </w:abstractNum>
   <w:abstractNum w:abstractNumId="1" w15:restartNumberingAfterBreak="0">
+    <w:nsid w:val="13DC14C3"/>
+    <w:multiLevelType w:val="hybridMultilevel"/>
+    <w:tmpl w:val="3DF4495A"/>
+    <w:lvl w:ilvl="0" w:tplc="04090001">
+      <w:start w:val="1"/>
+      <w:numFmt w:val="bullet"/>
+      <w:lvlText w:val=""/>
+      <w:lvlJc w:val="left"/>
+      <w:pPr>
+        <w:ind w:left="720" w:hanging="360"/>
+      </w:pPr>
+      <w:rPr>
+        <w:rFonts w:ascii="Symbol" w:hAnsi="Symbol" w:hint="default"/>
+      </w:rPr>
+    </w:lvl>
+    <w:lvl w:ilvl="1" w:tplc="04090003">
+      <w:start w:val="1"/>
+      <w:numFmt w:val="bullet"/>
+      <w:lvlText w:val="o"/>
+      <w:lvlJc w:val="left"/>
+      <w:pPr>
+        <w:ind w:left="1440" w:hanging="360"/>
+      </w:pPr>
+      <w:rPr>
+        <w:rFonts w:ascii="Courier New" w:hAnsi="Courier New" w:cs="Courier New" w:hint="default"/>
+      </w:rPr>
+    </w:lvl>
+    <w:lvl w:ilvl="2" w:tplc="04090005">
+      <w:start w:val="1"/>
+      <w:numFmt w:val="bullet"/>
+      <w:lvlText w:val=""/>
+      <w:lvlJc w:val="left"/>
+      <w:pPr>
+        <w:ind w:left="2160" w:hanging="360"/>
+      </w:pPr>
+      <w:rPr>
+        <w:rFonts w:ascii="Wingdings" w:hAnsi="Wingdings" w:hint="default"/>
+      </w:rPr>
+    </w:lvl>
+    <w:lvl w:ilvl="3" w:tplc="04090001">
+      <w:start w:val="1"/>
+      <w:numFmt w:val="bullet"/>
+      <w:lvlText w:val=""/>
+      <w:lvlJc w:val="left"/>
+      <w:pPr>
+        <w:ind w:left="2880" w:hanging="360"/>
+      </w:pPr>
+      <w:rPr>
+        <w:rFonts w:ascii="Symbol" w:hAnsi="Symbol" w:hint="default"/>
+      </w:rPr>
+    </w:lvl>
+    <w:lvl w:ilvl="4" w:tplc="04090003">
+      <w:start w:val="1"/>
+      <w:numFmt w:val="bullet"/>
+      <w:lvlText w:val="o"/>
+      <w:lvlJc w:val="left"/>
+      <w:pPr>
+        <w:ind w:left="3600" w:hanging="360"/>
+      </w:pPr>
+      <w:rPr>
+        <w:rFonts w:ascii="Courier New" w:hAnsi="Courier New" w:cs="Courier New" w:hint="default"/>
+      </w:rPr>
+    </w:lvl>
+    <w:lvl w:ilvl="5" w:tplc="04090005" w:tentative="1">
+      <w:start w:val="1"/>
+      <w:numFmt w:val="bullet"/>
+      <w:lvlText w:val=""/>
+      <w:lvlJc w:val="left"/>
+      <w:pPr>
+        <w:ind w:left="4320" w:hanging="360"/>
+      </w:pPr>
+      <w:rPr>
+        <w:rFonts w:ascii="Wingdings" w:hAnsi="Wingdings" w:hint="default"/>
+      </w:rPr>
+    </w:lvl>
+    <w:lvl w:ilvl="6" w:tplc="04090001" w:tentative="1">
+      <w:start w:val="1"/>
+      <w:numFmt w:val="bullet"/>
+      <w:lvlText w:val=""/>
+      <w:lvlJc w:val="left"/>
+      <w:pPr>
+        <w:ind w:left="5040" w:hanging="360"/>
+      </w:pPr>
+      <w:rPr>
+        <w:rFonts w:ascii="Symbol" w:hAnsi="Symbol" w:hint="default"/>
+      </w:rPr>
+    </w:lvl>
+    <w:lvl w:ilvl="7" w:tplc="04090003" w:tentative="1">
+      <w:start w:val="1"/>
+      <w:numFmt w:val="bullet"/>
+      <w:lvlText w:val="o"/>
+      <w:lvlJc w:val="left"/>
+      <w:pPr>
+        <w:ind w:left="5760" w:hanging="360"/>
+      </w:pPr>
+      <w:rPr>
+        <w:rFonts w:ascii="Courier New" w:hAnsi="Courier New" w:cs="Courier New" w:hint="default"/>
+      </w:rPr>
+    </w:lvl>
+    <w:lvl w:ilvl="8" w:tplc="04090005" w:tentative="1">
+      <w:start w:val="1"/>
+      <w:numFmt w:val="bullet"/>
+      <w:lvlText w:val=""/>
+      <w:lvlJc w:val="left"/>
+      <w:pPr>
+        <w:ind w:left="6480" w:hanging="360"/>
+      </w:pPr>
+      <w:rPr>
+        <w:rFonts w:ascii="Wingdings" w:hAnsi="Wingdings" w:hint="default"/>
+      </w:rPr>
+    </w:lvl>
+  </w:abstractNum>
+  <w:abstractNum w:abstractNumId="2" w15:restartNumberingAfterBreak="0">
     <w:nsid w:val="1ED2092D"/>
     <w:multiLevelType w:val="hybridMultilevel"/>
     <w:tmpl w:val="65FE575A"/>
@@ -5600,7 +6048,7 @@
       </w:rPr>
     </w:lvl>
   </w:abstractNum>
-  <w:abstractNum w:abstractNumId="2" w15:restartNumberingAfterBreak="0">
+  <w:abstractNum w:abstractNumId="3" w15:restartNumberingAfterBreak="0">
     <w:nsid w:val="20CA2159"/>
     <w:multiLevelType w:val="hybridMultilevel"/>
     <w:tmpl w:val="290C36E2"/>
@@ -5713,7 +6161,7 @@
       </w:rPr>
     </w:lvl>
   </w:abstractNum>
-  <w:abstractNum w:abstractNumId="3" w15:restartNumberingAfterBreak="0">
+  <w:abstractNum w:abstractNumId="4" w15:restartNumberingAfterBreak="0">
     <w:nsid w:val="29AF4CFA"/>
     <w:multiLevelType w:val="hybridMultilevel"/>
     <w:tmpl w:val="B086744E"/>
@@ -5826,7 +6274,7 @@
       </w:rPr>
     </w:lvl>
   </w:abstractNum>
-  <w:abstractNum w:abstractNumId="4" w15:restartNumberingAfterBreak="0">
+  <w:abstractNum w:abstractNumId="5" w15:restartNumberingAfterBreak="0">
     <w:nsid w:val="2B895CEC"/>
     <w:multiLevelType w:val="hybridMultilevel"/>
     <w:tmpl w:val="44306A18"/>
@@ -5939,7 +6387,7 @@
       </w:rPr>
     </w:lvl>
   </w:abstractNum>
-  <w:abstractNum w:abstractNumId="5" w15:restartNumberingAfterBreak="0">
+  <w:abstractNum w:abstractNumId="6" w15:restartNumberingAfterBreak="0">
     <w:nsid w:val="30155CC8"/>
     <w:multiLevelType w:val="hybridMultilevel"/>
     <w:tmpl w:val="5E707A2E"/>
@@ -6052,7 +6500,7 @@
       </w:rPr>
     </w:lvl>
   </w:abstractNum>
-  <w:abstractNum w:abstractNumId="6" w15:restartNumberingAfterBreak="0">
+  <w:abstractNum w:abstractNumId="7" w15:restartNumberingAfterBreak="0">
     <w:nsid w:val="39884DEB"/>
     <w:multiLevelType w:val="hybridMultilevel"/>
     <w:tmpl w:val="CDDE423E"/>
@@ -6165,7 +6613,7 @@
       </w:rPr>
     </w:lvl>
   </w:abstractNum>
-  <w:abstractNum w:abstractNumId="7" w15:restartNumberingAfterBreak="0">
+  <w:abstractNum w:abstractNumId="8" w15:restartNumberingAfterBreak="0">
     <w:nsid w:val="39C46168"/>
     <w:multiLevelType w:val="hybridMultilevel"/>
     <w:tmpl w:val="559E0312"/>
@@ -6278,7 +6726,7 @@
       </w:rPr>
     </w:lvl>
   </w:abstractNum>
-  <w:abstractNum w:abstractNumId="8" w15:restartNumberingAfterBreak="0">
+  <w:abstractNum w:abstractNumId="9" w15:restartNumberingAfterBreak="0">
     <w:nsid w:val="73D5137F"/>
     <w:multiLevelType w:val="hybridMultilevel"/>
     <w:tmpl w:val="56DE0A6C"/>
@@ -6391,7 +6839,7 @@
       </w:rPr>
     </w:lvl>
   </w:abstractNum>
-  <w:abstractNum w:abstractNumId="9" w15:restartNumberingAfterBreak="0">
+  <w:abstractNum w:abstractNumId="10" w15:restartNumberingAfterBreak="0">
     <w:nsid w:val="76933235"/>
     <w:multiLevelType w:val="hybridMultilevel"/>
     <w:tmpl w:val="8EDAAE28"/>
@@ -6505,34 +6953,37 @@
     </w:lvl>
   </w:abstractNum>
   <w:num w:numId="1">
-    <w:abstractNumId w:val="1"/>
+    <w:abstractNumId w:val="2"/>
   </w:num>
   <w:num w:numId="2">
     <w:abstractNumId w:val="0"/>
   </w:num>
   <w:num w:numId="3">
+    <w:abstractNumId w:val="10"/>
+  </w:num>
+  <w:num w:numId="4">
+    <w:abstractNumId w:val="5"/>
+  </w:num>
+  <w:num w:numId="5">
+    <w:abstractNumId w:val="3"/>
+  </w:num>
+  <w:num w:numId="6">
+    <w:abstractNumId w:val="8"/>
+  </w:num>
+  <w:num w:numId="7">
+    <w:abstractNumId w:val="6"/>
+  </w:num>
+  <w:num w:numId="8">
+    <w:abstractNumId w:val="4"/>
+  </w:num>
+  <w:num w:numId="9">
+    <w:abstractNumId w:val="7"/>
+  </w:num>
+  <w:num w:numId="10">
     <w:abstractNumId w:val="9"/>
   </w:num>
-  <w:num w:numId="4">
-    <w:abstractNumId w:val="4"/>
-  </w:num>
-  <w:num w:numId="5">
-    <w:abstractNumId w:val="2"/>
-  </w:num>
-  <w:num w:numId="6">
-    <w:abstractNumId w:val="7"/>
-  </w:num>
-  <w:num w:numId="7">
-    <w:abstractNumId w:val="5"/>
-  </w:num>
-  <w:num w:numId="8">
-    <w:abstractNumId w:val="3"/>
-  </w:num>
-  <w:num w:numId="9">
-    <w:abstractNumId w:val="6"/>
-  </w:num>
-  <w:num w:numId="10">
-    <w:abstractNumId w:val="8"/>
+  <w:num w:numId="11">
+    <w:abstractNumId w:val="1"/>
   </w:num>
 </w:numbering>
 </file>
@@ -7302,7 +7753,7 @@
 </file>
 
 <file path=customXml/itemProps1.xml><?xml version="1.0" encoding="utf-8"?>
-<ds:datastoreItem xmlns:ds="http://schemas.openxmlformats.org/officeDocument/2006/customXml" ds:itemID="{A59EDBFD-4714-4990-99F0-46ABED4E1DC3}">
+<ds:datastoreItem xmlns:ds="http://schemas.openxmlformats.org/officeDocument/2006/customXml" ds:itemID="{2E5C8CC3-457E-47CD-B108-D15D80BB1B65}">
   <ds:schemaRefs>
     <ds:schemaRef ds:uri="http://schemas.openxmlformats.org/officeDocument/2006/bibliography"/>
   </ds:schemaRefs>

</xml_diff>

<commit_message>
More work, mostly on adventures
</commit_message>
<xml_diff>
--- a/SupersNew/adventures/issue_2.docx
+++ b/SupersNew/adventures/issue_2.docx
@@ -304,7 +304,10 @@
         </w:numPr>
       </w:pPr>
       <w:r>
-        <w:t>Mace Bot</w:t>
+        <w:t>Slash</w:t>
+      </w:r>
+      <w:r>
+        <w:t xml:space="preserve"> Bot</w:t>
       </w:r>
     </w:p>
     <w:p>
@@ -398,7 +401,10 @@
         </w:numPr>
       </w:pPr>
       <w:r>
-        <w:t>Mace Bot</w:t>
+        <w:t>Slash</w:t>
+      </w:r>
+      <w:r>
+        <w:t xml:space="preserve"> Bot</w:t>
       </w:r>
     </w:p>
     <w:p>
@@ -2779,7 +2785,19 @@
                 <w:sz w:val="16"/>
                 <w:szCs w:val="16"/>
               </w:rPr>
-              <w:t>Mace Bot</w:t>
+              <w:t>Slash</w:t>
+            </w:r>
+            <w:r>
+              <w:rPr>
+                <w:rFonts w:asciiTheme="majorHAnsi" w:hAnsiTheme="majorHAnsi" w:cstheme="majorHAnsi"/>
+                <w:b/>
+                <w:bCs/>
+                <w:i/>
+                <w:iCs/>
+                <w:sz w:val="16"/>
+                <w:szCs w:val="16"/>
+              </w:rPr>
+              <w:t xml:space="preserve"> Bot</w:t>
             </w:r>
           </w:p>
         </w:tc>
@@ -3750,6 +3768,33 @@
                 <w:szCs w:val="16"/>
               </w:rPr>
               <w:t xml:space="preserve"> – Immune to psychic damage and mental powers</w:t>
+            </w:r>
+          </w:p>
+          <w:p>
+            <w:pPr>
+              <w:pStyle w:val="TableContents"/>
+              <w:rPr>
+                <w:rFonts w:asciiTheme="majorHAnsi" w:hAnsiTheme="majorHAnsi" w:cstheme="majorHAnsi"/>
+                <w:sz w:val="16"/>
+                <w:szCs w:val="16"/>
+              </w:rPr>
+            </w:pPr>
+            <w:r>
+              <w:rPr>
+                <w:rFonts w:asciiTheme="majorHAnsi" w:hAnsiTheme="majorHAnsi" w:cstheme="majorHAnsi"/>
+                <w:sz w:val="16"/>
+                <w:szCs w:val="16"/>
+                <w:u w:val="single"/>
+              </w:rPr>
+              <w:t>Robot Slash</w:t>
+            </w:r>
+            <w:r>
+              <w:rPr>
+                <w:rFonts w:asciiTheme="majorHAnsi" w:hAnsiTheme="majorHAnsi" w:cstheme="majorHAnsi"/>
+                <w:sz w:val="16"/>
+                <w:szCs w:val="16"/>
+              </w:rPr>
+              <w:t xml:space="preserve"> – 3d8 Physical Stab/Slash Damage (Special)</w:t>
             </w:r>
           </w:p>
           <w:p>
@@ -5046,6 +5091,30 @@
       </w:r>
     </w:p>
     <w:p>
+      <w:pPr>
+        <w:pStyle w:val="ListParagraph"/>
+        <w:numPr>
+          <w:ilvl w:val="1"/>
+          <w:numId w:val="7"/>
+        </w:numPr>
+      </w:pPr>
+      <w:r>
+        <w:t>Bots can be in Simulation Mode – where they behave like humans and react to powers they normally wouldn’t</w:t>
+      </w:r>
+    </w:p>
+    <w:p>
+      <w:pPr>
+        <w:pStyle w:val="ListParagraph"/>
+        <w:numPr>
+          <w:ilvl w:val="1"/>
+          <w:numId w:val="7"/>
+        </w:numPr>
+      </w:pPr>
+      <w:r>
+        <w:t>The bots are in Defense Mode – where they use their powers to defend the school, and do not react like simulated villains</w:t>
+      </w:r>
+    </w:p>
+    <w:p>
       <w:r>
         <w:t>Getting from one debris pocket to another</w:t>
       </w:r>
@@ -5150,7 +5219,10 @@
         </w:numPr>
       </w:pPr>
       <w:r>
-        <w:t>Lying, Conversation, Investigation (RW) – this is not true</w:t>
+        <w:t>Social</w:t>
+      </w:r>
+      <w:r>
+        <w:t xml:space="preserve"> (RW) – this is not true</w:t>
       </w:r>
     </w:p>
     <w:p>
@@ -5193,195 +5265,16 @@
       </w:r>
     </w:p>
     <w:p>
-      <w:r>
-        <w:t>Investigating the Attack</w:t>
-      </w:r>
-    </w:p>
-    <w:p>
-      <w:pPr>
-        <w:pStyle w:val="ListParagraph"/>
-        <w:numPr>
-          <w:ilvl w:val="0"/>
-          <w:numId w:val="10"/>
-        </w:numPr>
-      </w:pPr>
-      <w:r>
-        <w:t xml:space="preserve">There are </w:t>
-      </w:r>
-      <w:proofErr w:type="gramStart"/>
-      <w:r>
-        <w:t>a number of</w:t>
-      </w:r>
-      <w:proofErr w:type="gramEnd"/>
-      <w:r>
-        <w:t xml:space="preserve"> builder robots in the area, putting the tunnel back together</w:t>
-      </w:r>
-    </w:p>
-    <w:p>
-      <w:pPr>
-        <w:pStyle w:val="ListParagraph"/>
-        <w:numPr>
-          <w:ilvl w:val="0"/>
-          <w:numId w:val="10"/>
-        </w:numPr>
-      </w:pPr>
-      <w:r>
-        <w:t>A set of sentry bots have been deployed to keep people out</w:t>
-      </w:r>
-    </w:p>
-    <w:p>
-      <w:pPr>
-        <w:pStyle w:val="ListParagraph"/>
-        <w:numPr>
-          <w:ilvl w:val="1"/>
-          <w:numId w:val="10"/>
-        </w:numPr>
-      </w:pPr>
-      <w:r>
-        <w:t xml:space="preserve">Normal invisibility won’t work, but </w:t>
-      </w:r>
-      <w:proofErr w:type="spellStart"/>
-      <w:r>
-        <w:t>Desolid</w:t>
-      </w:r>
-      <w:proofErr w:type="spellEnd"/>
-      <w:r>
-        <w:t xml:space="preserve"> and </w:t>
-      </w:r>
-      <w:proofErr w:type="spellStart"/>
-      <w:r>
-        <w:t>invis</w:t>
-      </w:r>
-      <w:proofErr w:type="spellEnd"/>
-      <w:r>
-        <w:t xml:space="preserve"> will</w:t>
-      </w:r>
-    </w:p>
-    <w:p>
-      <w:pPr>
-        <w:pStyle w:val="ListParagraph"/>
-        <w:numPr>
-          <w:ilvl w:val="0"/>
-          <w:numId w:val="10"/>
-        </w:numPr>
-      </w:pPr>
-      <w:r>
-        <w:t>Fences have been hastily put up to keep people out</w:t>
-      </w:r>
-    </w:p>
-    <w:p>
-      <w:pPr>
-        <w:pStyle w:val="ListParagraph"/>
-        <w:numPr>
-          <w:ilvl w:val="1"/>
-          <w:numId w:val="10"/>
-        </w:numPr>
-      </w:pPr>
-      <w:r>
-        <w:t>These are normal locks that can be picked</w:t>
-      </w:r>
-    </w:p>
-    <w:p>
-      <w:pPr>
-        <w:pStyle w:val="ListParagraph"/>
-        <w:numPr>
-          <w:ilvl w:val="1"/>
-          <w:numId w:val="10"/>
-        </w:numPr>
-      </w:pPr>
-      <w:proofErr w:type="spellStart"/>
-      <w:r>
-        <w:t>Desolid</w:t>
-      </w:r>
-      <w:proofErr w:type="spellEnd"/>
-      <w:r>
-        <w:t xml:space="preserve"> always works</w:t>
-      </w:r>
-    </w:p>
-    <w:p>
-      <w:pPr>
-        <w:pStyle w:val="ListParagraph"/>
-        <w:numPr>
-          <w:ilvl w:val="0"/>
-          <w:numId w:val="10"/>
-        </w:numPr>
-      </w:pPr>
-      <w:r>
-        <w:t>Burn marks at various points in the walls point to explosives planted</w:t>
-      </w:r>
-    </w:p>
-    <w:p>
-      <w:pPr>
-        <w:pStyle w:val="ListParagraph"/>
-        <w:numPr>
-          <w:ilvl w:val="0"/>
-          <w:numId w:val="10"/>
-        </w:numPr>
-      </w:pPr>
-      <w:r>
-        <w:lastRenderedPageBreak/>
-        <w:t>A search (RW) will find a small grey blob, no bigger than a quarter, on the floor. It is a liquid… mercury?</w:t>
-      </w:r>
-    </w:p>
-    <w:p>
-      <w:pPr>
-        <w:pStyle w:val="ListParagraph"/>
-        <w:numPr>
-          <w:ilvl w:val="1"/>
-          <w:numId w:val="10"/>
-        </w:numPr>
-      </w:pPr>
-      <w:r>
-        <w:t xml:space="preserve">This is deactivated </w:t>
-      </w:r>
-      <w:proofErr w:type="spellStart"/>
-      <w:r>
-        <w:t>nano</w:t>
-      </w:r>
-      <w:proofErr w:type="spellEnd"/>
-      <w:r>
-        <w:t>-fluid and it is the first real clue as to what might have occurred here…</w:t>
-      </w:r>
-    </w:p>
-    <w:p>
-      <w:pPr>
-        <w:pStyle w:val="ListParagraph"/>
-        <w:numPr>
-          <w:ilvl w:val="1"/>
-          <w:numId w:val="10"/>
-        </w:numPr>
-      </w:pPr>
-      <w:r>
-        <w:t>But how does the party learn what this is?</w:t>
-      </w:r>
-    </w:p>
-    <w:p>
-      <w:pPr>
-        <w:pStyle w:val="ListParagraph"/>
-        <w:numPr>
-          <w:ilvl w:val="2"/>
-          <w:numId w:val="10"/>
-        </w:numPr>
-      </w:pPr>
-      <w:r>
-        <w:t>Professor Bixby</w:t>
-      </w:r>
-    </w:p>
-    <w:p>
-      <w:pPr>
-        <w:pStyle w:val="ListParagraph"/>
-        <w:numPr>
-          <w:ilvl w:val="2"/>
-          <w:numId w:val="10"/>
-        </w:numPr>
-      </w:pPr>
-      <w:r>
-        <w:t>Does Renee know what this is because she has Mechanical Interface?</w:t>
-      </w:r>
+      <w:pPr>
+        <w:pStyle w:val="ListParagraph"/>
+      </w:pPr>
     </w:p>
     <w:p>
       <w:r>
         <w:t>News</w:t>
+      </w:r>
+      <w:r>
+        <w:t xml:space="preserve"> Interlude</w:t>
       </w:r>
     </w:p>
     <w:p>
@@ -5426,6 +5319,7 @@
         </w:numPr>
       </w:pPr>
       <w:r>
+        <w:lastRenderedPageBreak/>
         <w:t xml:space="preserve">The villain calling himself </w:t>
       </w:r>
       <w:r>
@@ -5511,7 +5405,25 @@
       </w:r>
       <w:proofErr w:type="spellEnd"/>
       <w:r>
-        <w:t xml:space="preserve"> Blackbird and Crow continued their crime spree, this time wrecking the popular restaurant, </w:t>
+        <w:t xml:space="preserve"> </w:t>
+      </w:r>
+      <w:r>
+        <w:rPr>
+          <w:u w:val="single"/>
+        </w:rPr>
+        <w:t>Blackbird</w:t>
+      </w:r>
+      <w:r>
+        <w:t xml:space="preserve"> and </w:t>
+      </w:r>
+      <w:r>
+        <w:rPr>
+          <w:u w:val="single"/>
+        </w:rPr>
+        <w:t>Crow</w:t>
+      </w:r>
+      <w:r>
+        <w:t xml:space="preserve"> continued their crime spree, this time wrecking the popular restaurant, </w:t>
       </w:r>
       <w:proofErr w:type="spellStart"/>
       <w:r>
@@ -5554,6 +5466,103 @@
           <w:numId w:val="11"/>
         </w:numPr>
       </w:pPr>
+      <w:r>
+        <w:t>Over a dozen incidents in the past 6 weeks has caused a panic through City Hall</w:t>
+      </w:r>
+    </w:p>
+    <w:p>
+      <w:pPr>
+        <w:pStyle w:val="ListParagraph"/>
+        <w:numPr>
+          <w:ilvl w:val="2"/>
+          <w:numId w:val="11"/>
+        </w:numPr>
+      </w:pPr>
+      <w:r>
+        <w:t>The incidents, pitting the notorious gangs, the Hellions against the Skulls</w:t>
+      </w:r>
+      <w:r>
+        <w:t xml:space="preserve">, have terrorized the city’s </w:t>
+      </w:r>
+      <w:proofErr w:type="spellStart"/>
+      <w:r>
+        <w:t>Bringham</w:t>
+      </w:r>
+      <w:proofErr w:type="spellEnd"/>
+      <w:r>
+        <w:t xml:space="preserve"> District</w:t>
+      </w:r>
+    </w:p>
+    <w:p>
+      <w:pPr>
+        <w:pStyle w:val="ListParagraph"/>
+        <w:numPr>
+          <w:ilvl w:val="2"/>
+          <w:numId w:val="11"/>
+        </w:numPr>
+      </w:pPr>
+      <w:r>
+        <w:t>Both the Mayor, and Police Chief have promised an increased response to deal with this devastating gang war</w:t>
+      </w:r>
+    </w:p>
+    <w:p>
+      <w:pPr>
+        <w:pStyle w:val="ListParagraph"/>
+        <w:numPr>
+          <w:ilvl w:val="1"/>
+          <w:numId w:val="11"/>
+        </w:numPr>
+      </w:pPr>
+      <w:r>
+        <w:t xml:space="preserve">This troubling gang activity seems to </w:t>
+      </w:r>
+      <w:r>
+        <w:t xml:space="preserve">come alongside a rise in a new street drug, </w:t>
+      </w:r>
+      <w:proofErr w:type="spellStart"/>
+      <w:r>
+        <w:t>Engenix</w:t>
+      </w:r>
+      <w:proofErr w:type="spellEnd"/>
+    </w:p>
+    <w:p>
+      <w:pPr>
+        <w:pStyle w:val="ListParagraph"/>
+        <w:numPr>
+          <w:ilvl w:val="2"/>
+          <w:numId w:val="11"/>
+        </w:numPr>
+      </w:pPr>
+      <w:proofErr w:type="spellStart"/>
+      <w:r>
+        <w:t>Engenix</w:t>
+      </w:r>
+      <w:proofErr w:type="spellEnd"/>
+      <w:r>
+        <w:t>, or “Nix” as it is called, has been appearing in clubs, schools and street deals since February</w:t>
+      </w:r>
+    </w:p>
+    <w:p>
+      <w:pPr>
+        <w:pStyle w:val="ListParagraph"/>
+        <w:numPr>
+          <w:ilvl w:val="2"/>
+          <w:numId w:val="11"/>
+        </w:numPr>
+      </w:pPr>
+      <w:r>
+        <w:t>Talking Head: “</w:t>
+      </w:r>
+      <w:proofErr w:type="spellStart"/>
+      <w:r>
+        <w:t>Engenix</w:t>
+      </w:r>
+      <w:proofErr w:type="spellEnd"/>
+      <w:r>
+        <w:t xml:space="preserve"> causes a feeling of heightened awareness, and delusions of power and invulnerability. As such, it is sought out by naïve young people who believe it gives them super powers. There is no evidence that this is anything but a delusion.”</w:t>
+      </w:r>
+      <w:bookmarkStart w:id="0" w:name="_GoBack"/>
+      <w:bookmarkEnd w:id="0"/>
     </w:p>
     <w:p>
       <w:pPr>
@@ -5584,9 +5593,6 @@
         <w:t xml:space="preserve"> guardian super-group, The Regulators</w:t>
       </w:r>
     </w:p>
-    <w:p/>
-    <w:p/>
-    <w:p/>
     <w:p>
       <w:r>
         <w:t>Fair</w:t>
@@ -5623,12 +5629,98 @@
       <w:pPr>
         <w:pStyle w:val="ListParagraph"/>
         <w:numPr>
+          <w:ilvl w:val="0"/>
+          <w:numId w:val="11"/>
+        </w:numPr>
+      </w:pPr>
+      <w:r>
+        <w:t>It is one of the few days that visitors are allowed on-site</w:t>
+      </w:r>
+    </w:p>
+    <w:p>
+      <w:pPr>
+        <w:pStyle w:val="ListParagraph"/>
+        <w:numPr>
+          <w:ilvl w:val="0"/>
+          <w:numId w:val="11"/>
+        </w:numPr>
+      </w:pPr>
+      <w:r>
+        <w:t>The news outlets take advantage of this, and often have teams here covering the fair</w:t>
+      </w:r>
+    </w:p>
+    <w:p>
+      <w:r>
+        <w:t>Highlights</w:t>
+      </w:r>
+    </w:p>
+    <w:p>
+      <w:pPr>
+        <w:pStyle w:val="ListParagraph"/>
+        <w:numPr>
+          <w:ilvl w:val="0"/>
+          <w:numId w:val="11"/>
+        </w:numPr>
+      </w:pPr>
+      <w:r>
+        <w:t xml:space="preserve">Food vendors – </w:t>
+      </w:r>
+      <w:proofErr w:type="spellStart"/>
+      <w:r>
+        <w:t>Happy’s</w:t>
+      </w:r>
+      <w:proofErr w:type="spellEnd"/>
+      <w:r>
+        <w:t xml:space="preserve">, Nan’s Dogs, </w:t>
+      </w:r>
+      <w:proofErr w:type="spellStart"/>
+      <w:r>
+        <w:t>NovaBurger</w:t>
+      </w:r>
+      <w:proofErr w:type="spellEnd"/>
+      <w:r>
+        <w:t xml:space="preserve">, The Taco Truck and </w:t>
+      </w:r>
+      <w:proofErr w:type="spellStart"/>
+      <w:r>
+        <w:t>SuperFry</w:t>
+      </w:r>
+      <w:proofErr w:type="spellEnd"/>
+      <w:r>
+        <w:t xml:space="preserve"> are the highlights</w:t>
+      </w:r>
+    </w:p>
+    <w:p>
+      <w:pPr>
+        <w:pStyle w:val="ListParagraph"/>
+        <w:numPr>
+          <w:ilvl w:val="0"/>
+          <w:numId w:val="11"/>
+        </w:numPr>
+      </w:pPr>
+      <w:r>
+        <w:rPr>
+          <w:u w:val="single"/>
+        </w:rPr>
+        <w:t>NOVA</w:t>
+      </w:r>
+      <w:r>
+        <w:t xml:space="preserve"> </w:t>
+      </w:r>
+      <w:r>
+        <w:t>is here, signing autographs, giving press soundbites, and generally looking regal and corporate</w:t>
+      </w:r>
+    </w:p>
+    <w:p>
+      <w:pPr>
+        <w:pStyle w:val="ListParagraph"/>
+        <w:numPr>
           <w:ilvl w:val="1"/>
           <w:numId w:val="11"/>
         </w:numPr>
       </w:pPr>
       <w:r>
-        <w:t>It is one of the few days that visitors are allowed on-site</w:t>
+        <w:t>His associates are signing people up for internships, and access to the NOVA science labs on campus</w:t>
       </w:r>
     </w:p>
     <w:p>
@@ -5640,7 +5732,7 @@
         </w:numPr>
       </w:pPr>
       <w:r>
-        <w:t>The news outlets take advantage of this, and often have teams here covering the fair</w:t>
+        <w:t>Freshmen can sign up, but will need to take an exam to get an internship</w:t>
       </w:r>
     </w:p>
     <w:p>
@@ -5652,7 +5744,10 @@
         </w:numPr>
       </w:pPr>
       <w:r>
-        <w:t>Highlights</w:t>
+        <w:t>Agents from the Federal Service are here</w:t>
+      </w:r>
+      <w:r>
+        <w:t xml:space="preserve"> signing people up for early training</w:t>
       </w:r>
     </w:p>
     <w:p>
@@ -5664,11 +5759,53 @@
         </w:numPr>
       </w:pPr>
       <w:r>
+        <w:rPr>
+          <w:u w:val="single"/>
+        </w:rPr>
         <w:lastRenderedPageBreak/>
-        <w:t xml:space="preserve">NOVA </w:t>
-      </w:r>
-      <w:r>
-        <w:t>is here, signing autographs, giving press soundbites, and generally looking regal and corporate</w:t>
+        <w:t>Vanguard</w:t>
+      </w:r>
+      <w:r>
+        <w:t xml:space="preserve"> is here – a gold and silver clad super heroine (Super Strong/Fly) is here to be the public face of the Federal Service</w:t>
+      </w:r>
+    </w:p>
+    <w:p>
+      <w:pPr>
+        <w:pStyle w:val="ListParagraph"/>
+        <w:numPr>
+          <w:ilvl w:val="0"/>
+          <w:numId w:val="11"/>
+        </w:numPr>
+      </w:pPr>
+      <w:r>
+        <w:t>Lots of burly boys are here recruiting freshmen for the Blitz League</w:t>
+      </w:r>
+    </w:p>
+    <w:p>
+      <w:pPr>
+        <w:pStyle w:val="ListParagraph"/>
+        <w:numPr>
+          <w:ilvl w:val="1"/>
+          <w:numId w:val="11"/>
+        </w:numPr>
+      </w:pPr>
+      <w:r>
+        <w:t xml:space="preserve">Blitz is an intermural league that </w:t>
+      </w:r>
+      <w:r>
+        <w:t>plays like Lacrosse/Handball with super powers</w:t>
+      </w:r>
+    </w:p>
+    <w:p>
+      <w:pPr>
+        <w:pStyle w:val="ListParagraph"/>
+        <w:numPr>
+          <w:ilvl w:val="1"/>
+          <w:numId w:val="11"/>
+        </w:numPr>
+      </w:pPr>
+      <w:r>
+        <w:t>They have a Zig Ball for demonstration purposes</w:t>
       </w:r>
     </w:p>
     <w:p>
@@ -5680,7 +5817,31 @@
         </w:numPr>
       </w:pPr>
       <w:r>
-        <w:t>His associates are signing people up for internships, and access to the NOVA science labs on campus</w:t>
+        <w:t>It is made of a special material that partially nullifies powers</w:t>
+      </w:r>
+    </w:p>
+    <w:p>
+      <w:pPr>
+        <w:pStyle w:val="ListParagraph"/>
+        <w:numPr>
+          <w:ilvl w:val="2"/>
+          <w:numId w:val="11"/>
+        </w:numPr>
+      </w:pPr>
+      <w:r>
+        <w:t>Anyone who carries it is weighed down such that any movement power only counts 1/3, and teleport and flight are impossible – normal running is unaffected</w:t>
+      </w:r>
+    </w:p>
+    <w:p>
+      <w:pPr>
+        <w:pStyle w:val="ListParagraph"/>
+        <w:numPr>
+          <w:ilvl w:val="2"/>
+          <w:numId w:val="11"/>
+        </w:numPr>
+      </w:pPr>
+      <w:r>
+        <w:t>Also, in the round you get possession of the ball, you are protected against missile attacks</w:t>
       </w:r>
     </w:p>
     <w:p>
@@ -5692,11 +5853,287 @@
         </w:numPr>
       </w:pPr>
       <w:r>
-        <w:t>Agents from the Federal Service are here</w:t>
-      </w:r>
-      <w:bookmarkStart w:id="0" w:name="_GoBack"/>
-      <w:bookmarkEnd w:id="0"/>
-    </w:p>
+        <w:rPr>
+          <w:u w:val="single"/>
+        </w:rPr>
+        <w:t>Omar</w:t>
+      </w:r>
+      <w:r>
+        <w:t xml:space="preserve"> (from the “bad kids”) is here signing up, even though his crowd thinks it’s dumb</w:t>
+      </w:r>
+    </w:p>
+    <w:p>
+      <w:pPr>
+        <w:pStyle w:val="ListParagraph"/>
+        <w:numPr>
+          <w:ilvl w:val="1"/>
+          <w:numId w:val="11"/>
+        </w:numPr>
+      </w:pPr>
+      <w:r>
+        <w:rPr>
+          <w:u w:val="single"/>
+        </w:rPr>
+        <w:t>Buckshot</w:t>
+      </w:r>
+      <w:r>
+        <w:t xml:space="preserve">, and </w:t>
+      </w:r>
+      <w:r>
+        <w:rPr>
+          <w:u w:val="single"/>
+        </w:rPr>
+        <w:t>Fridge</w:t>
+      </w:r>
+      <w:r>
+        <w:t xml:space="preserve"> are recruiting people, and generally demonstrating, and fooling around</w:t>
+      </w:r>
+    </w:p>
+    <w:p>
+      <w:pPr>
+        <w:pStyle w:val="ListParagraph"/>
+        <w:numPr>
+          <w:ilvl w:val="0"/>
+          <w:numId w:val="11"/>
+        </w:numPr>
+      </w:pPr>
+      <w:r>
+        <w:t>Health Services is recruiting assistants</w:t>
+      </w:r>
+    </w:p>
+    <w:p>
+      <w:pPr>
+        <w:pStyle w:val="ListParagraph"/>
+        <w:numPr>
+          <w:ilvl w:val="1"/>
+          <w:numId w:val="11"/>
+        </w:numPr>
+      </w:pPr>
+      <w:r>
+        <w:rPr>
+          <w:u w:val="single"/>
+        </w:rPr>
+        <w:t>Nurse Wagoner</w:t>
+      </w:r>
+      <w:r>
+        <w:t xml:space="preserve"> is here</w:t>
+      </w:r>
+    </w:p>
+    <w:p>
+      <w:pPr>
+        <w:pStyle w:val="ListParagraph"/>
+        <w:numPr>
+          <w:ilvl w:val="0"/>
+          <w:numId w:val="11"/>
+        </w:numPr>
+      </w:pPr>
+      <w:r>
+        <w:t>What other clubs are there?</w:t>
+      </w:r>
+    </w:p>
+    <w:p>
+      <w:pPr>
+        <w:pStyle w:val="ListParagraph"/>
+        <w:numPr>
+          <w:ilvl w:val="1"/>
+          <w:numId w:val="11"/>
+        </w:numPr>
+      </w:pPr>
+      <w:r>
+        <w:t xml:space="preserve">Drama – </w:t>
+      </w:r>
+      <w:r>
+        <w:rPr>
+          <w:u w:val="single"/>
+        </w:rPr>
+        <w:t>Collette</w:t>
+      </w:r>
+      <w:r>
+        <w:t xml:space="preserve"> is there</w:t>
+      </w:r>
+      <w:r>
+        <w:t xml:space="preserve">, </w:t>
+      </w:r>
+      <w:r>
+        <w:rPr>
+          <w:u w:val="single"/>
+        </w:rPr>
+        <w:t>Luke Stetson</w:t>
+      </w:r>
+      <w:r>
+        <w:t xml:space="preserve"> and </w:t>
+      </w:r>
+      <w:r>
+        <w:rPr>
+          <w:u w:val="single"/>
+        </w:rPr>
+        <w:t xml:space="preserve">Melinda </w:t>
+      </w:r>
+      <w:proofErr w:type="spellStart"/>
+      <w:r>
+        <w:rPr>
+          <w:u w:val="single"/>
+        </w:rPr>
+        <w:t>Cro</w:t>
+      </w:r>
+      <w:proofErr w:type="spellEnd"/>
+    </w:p>
+    <w:p>
+      <w:pPr>
+        <w:pStyle w:val="ListParagraph"/>
+        <w:numPr>
+          <w:ilvl w:val="1"/>
+          <w:numId w:val="11"/>
+        </w:numPr>
+      </w:pPr>
+      <w:r>
+        <w:t xml:space="preserve">Live Poets’ Society – </w:t>
+      </w:r>
+      <w:r>
+        <w:rPr>
+          <w:u w:val="single"/>
+        </w:rPr>
+        <w:t>Tammy Sikes</w:t>
+      </w:r>
+      <w:r>
+        <w:t xml:space="preserve">, and </w:t>
+      </w:r>
+      <w:r>
+        <w:rPr>
+          <w:u w:val="single"/>
+        </w:rPr>
+        <w:t>Jinx</w:t>
+      </w:r>
+      <w:r>
+        <w:t xml:space="preserve"> are there</w:t>
+      </w:r>
+    </w:p>
+    <w:p>
+      <w:pPr>
+        <w:pStyle w:val="ListParagraph"/>
+        <w:numPr>
+          <w:ilvl w:val="1"/>
+          <w:numId w:val="11"/>
+        </w:numPr>
+      </w:pPr>
+      <w:r>
+        <w:t xml:space="preserve">Photography – </w:t>
+      </w:r>
+      <w:r>
+        <w:rPr>
+          <w:u w:val="single"/>
+        </w:rPr>
+        <w:t>Carl Picket</w:t>
+      </w:r>
+    </w:p>
+    <w:p>
+      <w:pPr>
+        <w:pStyle w:val="ListParagraph"/>
+        <w:numPr>
+          <w:ilvl w:val="1"/>
+          <w:numId w:val="11"/>
+        </w:numPr>
+      </w:pPr>
+      <w:r>
+        <w:t xml:space="preserve">Journalism – right next to photography, </w:t>
+      </w:r>
+      <w:r>
+        <w:rPr>
+          <w:u w:val="single"/>
+        </w:rPr>
+        <w:t>Sally Winnie</w:t>
+      </w:r>
+    </w:p>
+    <w:p>
+      <w:pPr>
+        <w:pStyle w:val="ListParagraph"/>
+        <w:numPr>
+          <w:ilvl w:val="1"/>
+          <w:numId w:val="11"/>
+        </w:numPr>
+      </w:pPr>
+      <w:r>
+        <w:t>TV Production</w:t>
+      </w:r>
+    </w:p>
+    <w:p>
+      <w:pPr>
+        <w:pStyle w:val="ListParagraph"/>
+        <w:numPr>
+          <w:ilvl w:val="1"/>
+          <w:numId w:val="11"/>
+        </w:numPr>
+      </w:pPr>
+      <w:r>
+        <w:t>Radio Station</w:t>
+      </w:r>
+    </w:p>
+    <w:p>
+      <w:pPr>
+        <w:pStyle w:val="ListParagraph"/>
+        <w:numPr>
+          <w:ilvl w:val="1"/>
+          <w:numId w:val="11"/>
+        </w:numPr>
+      </w:pPr>
+      <w:r>
+        <w:t>Cooking</w:t>
+      </w:r>
+    </w:p>
+    <w:p>
+      <w:pPr>
+        <w:pStyle w:val="ListParagraph"/>
+        <w:numPr>
+          <w:ilvl w:val="1"/>
+          <w:numId w:val="11"/>
+        </w:numPr>
+      </w:pPr>
+      <w:r>
+        <w:t>Orchestra</w:t>
+      </w:r>
+    </w:p>
+    <w:p>
+      <w:pPr>
+        <w:pStyle w:val="ListParagraph"/>
+        <w:numPr>
+          <w:ilvl w:val="1"/>
+          <w:numId w:val="11"/>
+        </w:numPr>
+      </w:pPr>
+      <w:r>
+        <w:t>Biking</w:t>
+      </w:r>
+      <w:r>
+        <w:t xml:space="preserve"> – </w:t>
+      </w:r>
+      <w:r>
+        <w:rPr>
+          <w:u w:val="single"/>
+        </w:rPr>
+        <w:t xml:space="preserve">Lee </w:t>
+      </w:r>
+      <w:proofErr w:type="spellStart"/>
+      <w:r>
+        <w:rPr>
+          <w:u w:val="single"/>
+        </w:rPr>
+        <w:t>Lansbrook</w:t>
+      </w:r>
+      <w:proofErr w:type="spellEnd"/>
+    </w:p>
+    <w:p>
+      <w:pPr>
+        <w:pStyle w:val="ListParagraph"/>
+        <w:numPr>
+          <w:ilvl w:val="1"/>
+          <w:numId w:val="11"/>
+        </w:numPr>
+      </w:pPr>
+      <w:r>
+        <w:t>Japanese Club</w:t>
+      </w:r>
+    </w:p>
+    <w:p/>
     <w:sectPr>
       <w:pgSz w:w="12240" w:h="15840"/>
       <w:pgMar w:top="1440" w:right="1440" w:bottom="1440" w:left="1440" w:header="720" w:footer="720" w:gutter="0"/>
@@ -5825,14 +6262,14 @@
   <w:abstractNum w:abstractNumId="1" w15:restartNumberingAfterBreak="0">
     <w:nsid w:val="13DC14C3"/>
     <w:multiLevelType w:val="hybridMultilevel"/>
-    <w:tmpl w:val="3DF4495A"/>
+    <w:tmpl w:val="02A4BE88"/>
     <w:lvl w:ilvl="0" w:tplc="04090001">
       <w:start w:val="1"/>
       <w:numFmt w:val="bullet"/>
       <w:lvlText w:val=""/>
       <w:lvlJc w:val="left"/>
       <w:pPr>
-        <w:ind w:left="720" w:hanging="360"/>
+        <w:ind w:left="360" w:hanging="360"/>
       </w:pPr>
       <w:rPr>
         <w:rFonts w:ascii="Symbol" w:hAnsi="Symbol" w:hint="default"/>
@@ -5844,7 +6281,7 @@
       <w:lvlText w:val="o"/>
       <w:lvlJc w:val="left"/>
       <w:pPr>
-        <w:ind w:left="1440" w:hanging="360"/>
+        <w:ind w:left="1080" w:hanging="360"/>
       </w:pPr>
       <w:rPr>
         <w:rFonts w:ascii="Courier New" w:hAnsi="Courier New" w:cs="Courier New" w:hint="default"/>
@@ -5856,7 +6293,7 @@
       <w:lvlText w:val=""/>
       <w:lvlJc w:val="left"/>
       <w:pPr>
-        <w:ind w:left="2160" w:hanging="360"/>
+        <w:ind w:left="1800" w:hanging="360"/>
       </w:pPr>
       <w:rPr>
         <w:rFonts w:ascii="Wingdings" w:hAnsi="Wingdings" w:hint="default"/>
@@ -5868,7 +6305,7 @@
       <w:lvlText w:val=""/>
       <w:lvlJc w:val="left"/>
       <w:pPr>
-        <w:ind w:left="2880" w:hanging="360"/>
+        <w:ind w:left="2520" w:hanging="360"/>
       </w:pPr>
       <w:rPr>
         <w:rFonts w:ascii="Symbol" w:hAnsi="Symbol" w:hint="default"/>
@@ -5880,7 +6317,7 @@
       <w:lvlText w:val="o"/>
       <w:lvlJc w:val="left"/>
       <w:pPr>
-        <w:ind w:left="3600" w:hanging="360"/>
+        <w:ind w:left="3240" w:hanging="360"/>
       </w:pPr>
       <w:rPr>
         <w:rFonts w:ascii="Courier New" w:hAnsi="Courier New" w:cs="Courier New" w:hint="default"/>
@@ -5892,7 +6329,7 @@
       <w:lvlText w:val=""/>
       <w:lvlJc w:val="left"/>
       <w:pPr>
-        <w:ind w:left="4320" w:hanging="360"/>
+        <w:ind w:left="3960" w:hanging="360"/>
       </w:pPr>
       <w:rPr>
         <w:rFonts w:ascii="Wingdings" w:hAnsi="Wingdings" w:hint="default"/>
@@ -5904,7 +6341,7 @@
       <w:lvlText w:val=""/>
       <w:lvlJc w:val="left"/>
       <w:pPr>
-        <w:ind w:left="5040" w:hanging="360"/>
+        <w:ind w:left="4680" w:hanging="360"/>
       </w:pPr>
       <w:rPr>
         <w:rFonts w:ascii="Symbol" w:hAnsi="Symbol" w:hint="default"/>
@@ -5916,7 +6353,7 @@
       <w:lvlText w:val="o"/>
       <w:lvlJc w:val="left"/>
       <w:pPr>
-        <w:ind w:left="5760" w:hanging="360"/>
+        <w:ind w:left="5400" w:hanging="360"/>
       </w:pPr>
       <w:rPr>
         <w:rFonts w:ascii="Courier New" w:hAnsi="Courier New" w:cs="Courier New" w:hint="default"/>
@@ -5928,7 +6365,7 @@
       <w:lvlText w:val=""/>
       <w:lvlJc w:val="left"/>
       <w:pPr>
-        <w:ind w:left="6480" w:hanging="360"/>
+        <w:ind w:left="6120" w:hanging="360"/>
       </w:pPr>
       <w:rPr>
         <w:rFonts w:ascii="Wingdings" w:hAnsi="Wingdings" w:hint="default"/>
@@ -6058,7 +6495,7 @@
       <w:lvlText w:val=""/>
       <w:lvlJc w:val="left"/>
       <w:pPr>
-        <w:ind w:left="720" w:hanging="360"/>
+        <w:ind w:left="360" w:hanging="360"/>
       </w:pPr>
       <w:rPr>
         <w:rFonts w:ascii="Symbol" w:hAnsi="Symbol" w:hint="default"/>
@@ -6070,7 +6507,7 @@
       <w:lvlText w:val="o"/>
       <w:lvlJc w:val="left"/>
       <w:pPr>
-        <w:ind w:left="1440" w:hanging="360"/>
+        <w:ind w:left="1080" w:hanging="360"/>
       </w:pPr>
       <w:rPr>
         <w:rFonts w:ascii="Courier New" w:hAnsi="Courier New" w:cs="Courier New" w:hint="default"/>
@@ -6082,7 +6519,7 @@
       <w:lvlText w:val=""/>
       <w:lvlJc w:val="left"/>
       <w:pPr>
-        <w:ind w:left="2160" w:hanging="360"/>
+        <w:ind w:left="1800" w:hanging="360"/>
       </w:pPr>
       <w:rPr>
         <w:rFonts w:ascii="Wingdings" w:hAnsi="Wingdings" w:hint="default"/>
@@ -6094,7 +6531,7 @@
       <w:lvlText w:val=""/>
       <w:lvlJc w:val="left"/>
       <w:pPr>
-        <w:ind w:left="2880" w:hanging="360"/>
+        <w:ind w:left="2520" w:hanging="360"/>
       </w:pPr>
       <w:rPr>
         <w:rFonts w:ascii="Symbol" w:hAnsi="Symbol" w:hint="default"/>
@@ -6106,7 +6543,7 @@
       <w:lvlText w:val="o"/>
       <w:lvlJc w:val="left"/>
       <w:pPr>
-        <w:ind w:left="3600" w:hanging="360"/>
+        <w:ind w:left="3240" w:hanging="360"/>
       </w:pPr>
       <w:rPr>
         <w:rFonts w:ascii="Courier New" w:hAnsi="Courier New" w:cs="Courier New" w:hint="default"/>
@@ -6118,7 +6555,7 @@
       <w:lvlText w:val=""/>
       <w:lvlJc w:val="left"/>
       <w:pPr>
-        <w:ind w:left="4320" w:hanging="360"/>
+        <w:ind w:left="3960" w:hanging="360"/>
       </w:pPr>
       <w:rPr>
         <w:rFonts w:ascii="Wingdings" w:hAnsi="Wingdings" w:hint="default"/>
@@ -6130,7 +6567,7 @@
       <w:lvlText w:val=""/>
       <w:lvlJc w:val="left"/>
       <w:pPr>
-        <w:ind w:left="5040" w:hanging="360"/>
+        <w:ind w:left="4680" w:hanging="360"/>
       </w:pPr>
       <w:rPr>
         <w:rFonts w:ascii="Symbol" w:hAnsi="Symbol" w:hint="default"/>
@@ -6142,7 +6579,7 @@
       <w:lvlText w:val="o"/>
       <w:lvlJc w:val="left"/>
       <w:pPr>
-        <w:ind w:left="5760" w:hanging="360"/>
+        <w:ind w:left="5400" w:hanging="360"/>
       </w:pPr>
       <w:rPr>
         <w:rFonts w:ascii="Courier New" w:hAnsi="Courier New" w:cs="Courier New" w:hint="default"/>
@@ -6154,7 +6591,7 @@
       <w:lvlText w:val=""/>
       <w:lvlJc w:val="left"/>
       <w:pPr>
-        <w:ind w:left="6480" w:hanging="360"/>
+        <w:ind w:left="6120" w:hanging="360"/>
       </w:pPr>
       <w:rPr>
         <w:rFonts w:ascii="Wingdings" w:hAnsi="Wingdings" w:hint="default"/>
@@ -6171,7 +6608,7 @@
       <w:lvlText w:val=""/>
       <w:lvlJc w:val="left"/>
       <w:pPr>
-        <w:ind w:left="720" w:hanging="360"/>
+        <w:ind w:left="360" w:hanging="360"/>
       </w:pPr>
       <w:rPr>
         <w:rFonts w:ascii="Symbol" w:hAnsi="Symbol" w:hint="default"/>
@@ -6183,7 +6620,7 @@
       <w:lvlText w:val="o"/>
       <w:lvlJc w:val="left"/>
       <w:pPr>
-        <w:ind w:left="1440" w:hanging="360"/>
+        <w:ind w:left="1080" w:hanging="360"/>
       </w:pPr>
       <w:rPr>
         <w:rFonts w:ascii="Courier New" w:hAnsi="Courier New" w:cs="Courier New" w:hint="default"/>
@@ -6195,7 +6632,7 @@
       <w:lvlText w:val=""/>
       <w:lvlJc w:val="left"/>
       <w:pPr>
-        <w:ind w:left="2160" w:hanging="360"/>
+        <w:ind w:left="1800" w:hanging="360"/>
       </w:pPr>
       <w:rPr>
         <w:rFonts w:ascii="Wingdings" w:hAnsi="Wingdings" w:hint="default"/>
@@ -6207,7 +6644,7 @@
       <w:lvlText w:val=""/>
       <w:lvlJc w:val="left"/>
       <w:pPr>
-        <w:ind w:left="2880" w:hanging="360"/>
+        <w:ind w:left="2520" w:hanging="360"/>
       </w:pPr>
       <w:rPr>
         <w:rFonts w:ascii="Symbol" w:hAnsi="Symbol" w:hint="default"/>
@@ -6219,7 +6656,7 @@
       <w:lvlText w:val="o"/>
       <w:lvlJc w:val="left"/>
       <w:pPr>
-        <w:ind w:left="3600" w:hanging="360"/>
+        <w:ind w:left="3240" w:hanging="360"/>
       </w:pPr>
       <w:rPr>
         <w:rFonts w:ascii="Courier New" w:hAnsi="Courier New" w:cs="Courier New" w:hint="default"/>
@@ -6231,7 +6668,7 @@
       <w:lvlText w:val=""/>
       <w:lvlJc w:val="left"/>
       <w:pPr>
-        <w:ind w:left="4320" w:hanging="360"/>
+        <w:ind w:left="3960" w:hanging="360"/>
       </w:pPr>
       <w:rPr>
         <w:rFonts w:ascii="Wingdings" w:hAnsi="Wingdings" w:hint="default"/>
@@ -6243,7 +6680,7 @@
       <w:lvlText w:val=""/>
       <w:lvlJc w:val="left"/>
       <w:pPr>
-        <w:ind w:left="5040" w:hanging="360"/>
+        <w:ind w:left="4680" w:hanging="360"/>
       </w:pPr>
       <w:rPr>
         <w:rFonts w:ascii="Symbol" w:hAnsi="Symbol" w:hint="default"/>
@@ -6255,7 +6692,7 @@
       <w:lvlText w:val="o"/>
       <w:lvlJc w:val="left"/>
       <w:pPr>
-        <w:ind w:left="5760" w:hanging="360"/>
+        <w:ind w:left="5400" w:hanging="360"/>
       </w:pPr>
       <w:rPr>
         <w:rFonts w:ascii="Courier New" w:hAnsi="Courier New" w:cs="Courier New" w:hint="default"/>
@@ -6267,7 +6704,7 @@
       <w:lvlText w:val=""/>
       <w:lvlJc w:val="left"/>
       <w:pPr>
-        <w:ind w:left="6480" w:hanging="360"/>
+        <w:ind w:left="6120" w:hanging="360"/>
       </w:pPr>
       <w:rPr>
         <w:rFonts w:ascii="Wingdings" w:hAnsi="Wingdings" w:hint="default"/>
@@ -6397,19 +6834,19 @@
       <w:lvlText w:val=""/>
       <w:lvlJc w:val="left"/>
       <w:pPr>
-        <w:ind w:left="720" w:hanging="360"/>
+        <w:ind w:left="360" w:hanging="360"/>
       </w:pPr>
       <w:rPr>
         <w:rFonts w:ascii="Symbol" w:hAnsi="Symbol" w:hint="default"/>
       </w:rPr>
     </w:lvl>
-    <w:lvl w:ilvl="1" w:tplc="04090003" w:tentative="1">
+    <w:lvl w:ilvl="1" w:tplc="04090003">
       <w:start w:val="1"/>
       <w:numFmt w:val="bullet"/>
       <w:lvlText w:val="o"/>
       <w:lvlJc w:val="left"/>
       <w:pPr>
-        <w:ind w:left="1440" w:hanging="360"/>
+        <w:ind w:left="1080" w:hanging="360"/>
       </w:pPr>
       <w:rPr>
         <w:rFonts w:ascii="Courier New" w:hAnsi="Courier New" w:cs="Courier New" w:hint="default"/>
@@ -6421,7 +6858,7 @@
       <w:lvlText w:val=""/>
       <w:lvlJc w:val="left"/>
       <w:pPr>
-        <w:ind w:left="2160" w:hanging="360"/>
+        <w:ind w:left="1800" w:hanging="360"/>
       </w:pPr>
       <w:rPr>
         <w:rFonts w:ascii="Wingdings" w:hAnsi="Wingdings" w:hint="default"/>
@@ -6433,7 +6870,7 @@
       <w:lvlText w:val=""/>
       <w:lvlJc w:val="left"/>
       <w:pPr>
-        <w:ind w:left="2880" w:hanging="360"/>
+        <w:ind w:left="2520" w:hanging="360"/>
       </w:pPr>
       <w:rPr>
         <w:rFonts w:ascii="Symbol" w:hAnsi="Symbol" w:hint="default"/>
@@ -6445,7 +6882,7 @@
       <w:lvlText w:val="o"/>
       <w:lvlJc w:val="left"/>
       <w:pPr>
-        <w:ind w:left="3600" w:hanging="360"/>
+        <w:ind w:left="3240" w:hanging="360"/>
       </w:pPr>
       <w:rPr>
         <w:rFonts w:ascii="Courier New" w:hAnsi="Courier New" w:cs="Courier New" w:hint="default"/>
@@ -6457,7 +6894,7 @@
       <w:lvlText w:val=""/>
       <w:lvlJc w:val="left"/>
       <w:pPr>
-        <w:ind w:left="4320" w:hanging="360"/>
+        <w:ind w:left="3960" w:hanging="360"/>
       </w:pPr>
       <w:rPr>
         <w:rFonts w:ascii="Wingdings" w:hAnsi="Wingdings" w:hint="default"/>
@@ -6469,7 +6906,7 @@
       <w:lvlText w:val=""/>
       <w:lvlJc w:val="left"/>
       <w:pPr>
-        <w:ind w:left="5040" w:hanging="360"/>
+        <w:ind w:left="4680" w:hanging="360"/>
       </w:pPr>
       <w:rPr>
         <w:rFonts w:ascii="Symbol" w:hAnsi="Symbol" w:hint="default"/>
@@ -6481,7 +6918,7 @@
       <w:lvlText w:val="o"/>
       <w:lvlJc w:val="left"/>
       <w:pPr>
-        <w:ind w:left="5760" w:hanging="360"/>
+        <w:ind w:left="5400" w:hanging="360"/>
       </w:pPr>
       <w:rPr>
         <w:rFonts w:ascii="Courier New" w:hAnsi="Courier New" w:cs="Courier New" w:hint="default"/>
@@ -6493,7 +6930,7 @@
       <w:lvlText w:val=""/>
       <w:lvlJc w:val="left"/>
       <w:pPr>
-        <w:ind w:left="6480" w:hanging="360"/>
+        <w:ind w:left="6120" w:hanging="360"/>
       </w:pPr>
       <w:rPr>
         <w:rFonts w:ascii="Wingdings" w:hAnsi="Wingdings" w:hint="default"/>
@@ -6510,7 +6947,7 @@
       <w:lvlText w:val=""/>
       <w:lvlJc w:val="left"/>
       <w:pPr>
-        <w:ind w:left="720" w:hanging="360"/>
+        <w:ind w:left="360" w:hanging="360"/>
       </w:pPr>
       <w:rPr>
         <w:rFonts w:ascii="Symbol" w:hAnsi="Symbol" w:hint="default"/>
@@ -6522,7 +6959,7 @@
       <w:lvlText w:val="o"/>
       <w:lvlJc w:val="left"/>
       <w:pPr>
-        <w:ind w:left="1440" w:hanging="360"/>
+        <w:ind w:left="1080" w:hanging="360"/>
       </w:pPr>
       <w:rPr>
         <w:rFonts w:ascii="Courier New" w:hAnsi="Courier New" w:cs="Courier New" w:hint="default"/>
@@ -6534,7 +6971,7 @@
       <w:lvlText w:val=""/>
       <w:lvlJc w:val="left"/>
       <w:pPr>
-        <w:ind w:left="2160" w:hanging="360"/>
+        <w:ind w:left="1800" w:hanging="360"/>
       </w:pPr>
       <w:rPr>
         <w:rFonts w:ascii="Wingdings" w:hAnsi="Wingdings" w:hint="default"/>
@@ -6546,7 +6983,7 @@
       <w:lvlText w:val=""/>
       <w:lvlJc w:val="left"/>
       <w:pPr>
-        <w:ind w:left="2880" w:hanging="360"/>
+        <w:ind w:left="2520" w:hanging="360"/>
       </w:pPr>
       <w:rPr>
         <w:rFonts w:ascii="Symbol" w:hAnsi="Symbol" w:hint="default"/>
@@ -6558,7 +6995,7 @@
       <w:lvlText w:val="o"/>
       <w:lvlJc w:val="left"/>
       <w:pPr>
-        <w:ind w:left="3600" w:hanging="360"/>
+        <w:ind w:left="3240" w:hanging="360"/>
       </w:pPr>
       <w:rPr>
         <w:rFonts w:ascii="Courier New" w:hAnsi="Courier New" w:cs="Courier New" w:hint="default"/>
@@ -6570,7 +7007,7 @@
       <w:lvlText w:val=""/>
       <w:lvlJc w:val="left"/>
       <w:pPr>
-        <w:ind w:left="4320" w:hanging="360"/>
+        <w:ind w:left="3960" w:hanging="360"/>
       </w:pPr>
       <w:rPr>
         <w:rFonts w:ascii="Wingdings" w:hAnsi="Wingdings" w:hint="default"/>
@@ -6582,7 +7019,7 @@
       <w:lvlText w:val=""/>
       <w:lvlJc w:val="left"/>
       <w:pPr>
-        <w:ind w:left="5040" w:hanging="360"/>
+        <w:ind w:left="4680" w:hanging="360"/>
       </w:pPr>
       <w:rPr>
         <w:rFonts w:ascii="Symbol" w:hAnsi="Symbol" w:hint="default"/>
@@ -6594,7 +7031,7 @@
       <w:lvlText w:val="o"/>
       <w:lvlJc w:val="left"/>
       <w:pPr>
-        <w:ind w:left="5760" w:hanging="360"/>
+        <w:ind w:left="5400" w:hanging="360"/>
       </w:pPr>
       <w:rPr>
         <w:rFonts w:ascii="Courier New" w:hAnsi="Courier New" w:cs="Courier New" w:hint="default"/>
@@ -6606,7 +7043,7 @@
       <w:lvlText w:val=""/>
       <w:lvlJc w:val="left"/>
       <w:pPr>
-        <w:ind w:left="6480" w:hanging="360"/>
+        <w:ind w:left="6120" w:hanging="360"/>
       </w:pPr>
       <w:rPr>
         <w:rFonts w:ascii="Wingdings" w:hAnsi="Wingdings" w:hint="default"/>
@@ -6623,7 +7060,7 @@
       <w:lvlText w:val=""/>
       <w:lvlJc w:val="left"/>
       <w:pPr>
-        <w:ind w:left="720" w:hanging="360"/>
+        <w:ind w:left="360" w:hanging="360"/>
       </w:pPr>
       <w:rPr>
         <w:rFonts w:ascii="Symbol" w:hAnsi="Symbol" w:hint="default"/>
@@ -6635,7 +7072,7 @@
       <w:lvlText w:val="o"/>
       <w:lvlJc w:val="left"/>
       <w:pPr>
-        <w:ind w:left="1440" w:hanging="360"/>
+        <w:ind w:left="1080" w:hanging="360"/>
       </w:pPr>
       <w:rPr>
         <w:rFonts w:ascii="Courier New" w:hAnsi="Courier New" w:cs="Courier New" w:hint="default"/>
@@ -6647,7 +7084,7 @@
       <w:lvlText w:val=""/>
       <w:lvlJc w:val="left"/>
       <w:pPr>
-        <w:ind w:left="2160" w:hanging="360"/>
+        <w:ind w:left="1800" w:hanging="360"/>
       </w:pPr>
       <w:rPr>
         <w:rFonts w:ascii="Wingdings" w:hAnsi="Wingdings" w:hint="default"/>
@@ -6659,7 +7096,7 @@
       <w:lvlText w:val=""/>
       <w:lvlJc w:val="left"/>
       <w:pPr>
-        <w:ind w:left="2880" w:hanging="360"/>
+        <w:ind w:left="2520" w:hanging="360"/>
       </w:pPr>
       <w:rPr>
         <w:rFonts w:ascii="Symbol" w:hAnsi="Symbol" w:hint="default"/>
@@ -6671,7 +7108,7 @@
       <w:lvlText w:val="o"/>
       <w:lvlJc w:val="left"/>
       <w:pPr>
-        <w:ind w:left="3600" w:hanging="360"/>
+        <w:ind w:left="3240" w:hanging="360"/>
       </w:pPr>
       <w:rPr>
         <w:rFonts w:ascii="Courier New" w:hAnsi="Courier New" w:cs="Courier New" w:hint="default"/>
@@ -6683,7 +7120,7 @@
       <w:lvlText w:val=""/>
       <w:lvlJc w:val="left"/>
       <w:pPr>
-        <w:ind w:left="4320" w:hanging="360"/>
+        <w:ind w:left="3960" w:hanging="360"/>
       </w:pPr>
       <w:rPr>
         <w:rFonts w:ascii="Wingdings" w:hAnsi="Wingdings" w:hint="default"/>
@@ -6695,7 +7132,7 @@
       <w:lvlText w:val=""/>
       <w:lvlJc w:val="left"/>
       <w:pPr>
-        <w:ind w:left="5040" w:hanging="360"/>
+        <w:ind w:left="4680" w:hanging="360"/>
       </w:pPr>
       <w:rPr>
         <w:rFonts w:ascii="Symbol" w:hAnsi="Symbol" w:hint="default"/>
@@ -6707,7 +7144,7 @@
       <w:lvlText w:val="o"/>
       <w:lvlJc w:val="left"/>
       <w:pPr>
-        <w:ind w:left="5760" w:hanging="360"/>
+        <w:ind w:left="5400" w:hanging="360"/>
       </w:pPr>
       <w:rPr>
         <w:rFonts w:ascii="Courier New" w:hAnsi="Courier New" w:cs="Courier New" w:hint="default"/>
@@ -6719,7 +7156,7 @@
       <w:lvlText w:val=""/>
       <w:lvlJc w:val="left"/>
       <w:pPr>
-        <w:ind w:left="6480" w:hanging="360"/>
+        <w:ind w:left="6120" w:hanging="360"/>
       </w:pPr>
       <w:rPr>
         <w:rFonts w:ascii="Wingdings" w:hAnsi="Wingdings" w:hint="default"/>
@@ -6727,6 +7164,119 @@
     </w:lvl>
   </w:abstractNum>
   <w:abstractNum w:abstractNumId="9" w15:restartNumberingAfterBreak="0">
+    <w:nsid w:val="50180150"/>
+    <w:multiLevelType w:val="hybridMultilevel"/>
+    <w:tmpl w:val="1E54D01E"/>
+    <w:lvl w:ilvl="0" w:tplc="04090001">
+      <w:start w:val="1"/>
+      <w:numFmt w:val="bullet"/>
+      <w:lvlText w:val=""/>
+      <w:lvlJc w:val="left"/>
+      <w:pPr>
+        <w:ind w:left="720" w:hanging="360"/>
+      </w:pPr>
+      <w:rPr>
+        <w:rFonts w:ascii="Symbol" w:hAnsi="Symbol" w:hint="default"/>
+      </w:rPr>
+    </w:lvl>
+    <w:lvl w:ilvl="1" w:tplc="04090003" w:tentative="1">
+      <w:start w:val="1"/>
+      <w:numFmt w:val="bullet"/>
+      <w:lvlText w:val="o"/>
+      <w:lvlJc w:val="left"/>
+      <w:pPr>
+        <w:ind w:left="1440" w:hanging="360"/>
+      </w:pPr>
+      <w:rPr>
+        <w:rFonts w:ascii="Courier New" w:hAnsi="Courier New" w:cs="Courier New" w:hint="default"/>
+      </w:rPr>
+    </w:lvl>
+    <w:lvl w:ilvl="2" w:tplc="04090005" w:tentative="1">
+      <w:start w:val="1"/>
+      <w:numFmt w:val="bullet"/>
+      <w:lvlText w:val=""/>
+      <w:lvlJc w:val="left"/>
+      <w:pPr>
+        <w:ind w:left="2160" w:hanging="360"/>
+      </w:pPr>
+      <w:rPr>
+        <w:rFonts w:ascii="Wingdings" w:hAnsi="Wingdings" w:hint="default"/>
+      </w:rPr>
+    </w:lvl>
+    <w:lvl w:ilvl="3" w:tplc="04090001" w:tentative="1">
+      <w:start w:val="1"/>
+      <w:numFmt w:val="bullet"/>
+      <w:lvlText w:val=""/>
+      <w:lvlJc w:val="left"/>
+      <w:pPr>
+        <w:ind w:left="2880" w:hanging="360"/>
+      </w:pPr>
+      <w:rPr>
+        <w:rFonts w:ascii="Symbol" w:hAnsi="Symbol" w:hint="default"/>
+      </w:rPr>
+    </w:lvl>
+    <w:lvl w:ilvl="4" w:tplc="04090003" w:tentative="1">
+      <w:start w:val="1"/>
+      <w:numFmt w:val="bullet"/>
+      <w:lvlText w:val="o"/>
+      <w:lvlJc w:val="left"/>
+      <w:pPr>
+        <w:ind w:left="3600" w:hanging="360"/>
+      </w:pPr>
+      <w:rPr>
+        <w:rFonts w:ascii="Courier New" w:hAnsi="Courier New" w:cs="Courier New" w:hint="default"/>
+      </w:rPr>
+    </w:lvl>
+    <w:lvl w:ilvl="5" w:tplc="04090005" w:tentative="1">
+      <w:start w:val="1"/>
+      <w:numFmt w:val="bullet"/>
+      <w:lvlText w:val=""/>
+      <w:lvlJc w:val="left"/>
+      <w:pPr>
+        <w:ind w:left="4320" w:hanging="360"/>
+      </w:pPr>
+      <w:rPr>
+        <w:rFonts w:ascii="Wingdings" w:hAnsi="Wingdings" w:hint="default"/>
+      </w:rPr>
+    </w:lvl>
+    <w:lvl w:ilvl="6" w:tplc="04090001" w:tentative="1">
+      <w:start w:val="1"/>
+      <w:numFmt w:val="bullet"/>
+      <w:lvlText w:val=""/>
+      <w:lvlJc w:val="left"/>
+      <w:pPr>
+        <w:ind w:left="5040" w:hanging="360"/>
+      </w:pPr>
+      <w:rPr>
+        <w:rFonts w:ascii="Symbol" w:hAnsi="Symbol" w:hint="default"/>
+      </w:rPr>
+    </w:lvl>
+    <w:lvl w:ilvl="7" w:tplc="04090003" w:tentative="1">
+      <w:start w:val="1"/>
+      <w:numFmt w:val="bullet"/>
+      <w:lvlText w:val="o"/>
+      <w:lvlJc w:val="left"/>
+      <w:pPr>
+        <w:ind w:left="5760" w:hanging="360"/>
+      </w:pPr>
+      <w:rPr>
+        <w:rFonts w:ascii="Courier New" w:hAnsi="Courier New" w:cs="Courier New" w:hint="default"/>
+      </w:rPr>
+    </w:lvl>
+    <w:lvl w:ilvl="8" w:tplc="04090005" w:tentative="1">
+      <w:start w:val="1"/>
+      <w:numFmt w:val="bullet"/>
+      <w:lvlText w:val=""/>
+      <w:lvlJc w:val="left"/>
+      <w:pPr>
+        <w:ind w:left="6480" w:hanging="360"/>
+      </w:pPr>
+      <w:rPr>
+        <w:rFonts w:ascii="Wingdings" w:hAnsi="Wingdings" w:hint="default"/>
+      </w:rPr>
+    </w:lvl>
+  </w:abstractNum>
+  <w:abstractNum w:abstractNumId="10" w15:restartNumberingAfterBreak="0">
     <w:nsid w:val="73D5137F"/>
     <w:multiLevelType w:val="hybridMultilevel"/>
     <w:tmpl w:val="56DE0A6C"/>
@@ -6839,7 +7389,7 @@
       </w:rPr>
     </w:lvl>
   </w:abstractNum>
-  <w:abstractNum w:abstractNumId="10" w15:restartNumberingAfterBreak="0">
+  <w:abstractNum w:abstractNumId="11" w15:restartNumberingAfterBreak="0">
     <w:nsid w:val="76933235"/>
     <w:multiLevelType w:val="hybridMultilevel"/>
     <w:tmpl w:val="8EDAAE28"/>
@@ -6959,7 +7509,7 @@
     <w:abstractNumId w:val="0"/>
   </w:num>
   <w:num w:numId="3">
-    <w:abstractNumId w:val="10"/>
+    <w:abstractNumId w:val="11"/>
   </w:num>
   <w:num w:numId="4">
     <w:abstractNumId w:val="5"/>
@@ -6980,10 +7530,13 @@
     <w:abstractNumId w:val="7"/>
   </w:num>
   <w:num w:numId="10">
-    <w:abstractNumId w:val="9"/>
+    <w:abstractNumId w:val="10"/>
   </w:num>
   <w:num w:numId="11">
     <w:abstractNumId w:val="1"/>
+  </w:num>
+  <w:num w:numId="12">
+    <w:abstractNumId w:val="9"/>
   </w:num>
 </w:numbering>
 </file>
@@ -7753,7 +8306,7 @@
 </file>
 
 <file path=customXml/itemProps1.xml><?xml version="1.0" encoding="utf-8"?>
-<ds:datastoreItem xmlns:ds="http://schemas.openxmlformats.org/officeDocument/2006/customXml" ds:itemID="{2E5C8CC3-457E-47CD-B108-D15D80BB1B65}">
+<ds:datastoreItem xmlns:ds="http://schemas.openxmlformats.org/officeDocument/2006/customXml" ds:itemID="{18DAD832-2101-440B-9FAD-E4D71D6A0821}">
   <ds:schemaRefs>
     <ds:schemaRef ds:uri="http://schemas.openxmlformats.org/officeDocument/2006/bibliography"/>
   </ds:schemaRefs>

</xml_diff>

<commit_message>
adventure stuff and tweaks
</commit_message>
<xml_diff>
--- a/SupersNew/adventures/issue_2.docx
+++ b/SupersNew/adventures/issue_2.docx
@@ -5479,10 +5479,7 @@
         </w:numPr>
       </w:pPr>
       <w:r>
-        <w:t>The incidents, pitting the notorious gangs, the Hellions against the Skulls</w:t>
-      </w:r>
-      <w:r>
-        <w:t xml:space="preserve">, have terrorized the city’s </w:t>
+        <w:t xml:space="preserve">The incidents, pitting the notorious gangs, the Hellions against the Skulls, have terrorized the city’s </w:t>
       </w:r>
       <w:proofErr w:type="spellStart"/>
       <w:r>
@@ -5561,8 +5558,6 @@
       <w:r>
         <w:t xml:space="preserve"> causes a feeling of heightened awareness, and delusions of power and invulnerability. As such, it is sought out by naïve young people who believe it gives them super powers. There is no evidence that this is anything but a delusion.”</w:t>
       </w:r>
-      <w:bookmarkStart w:id="0" w:name="_GoBack"/>
-      <w:bookmarkEnd w:id="0"/>
     </w:p>
     <w:p>
       <w:pPr>
@@ -6131,6 +6126,211 @@
       </w:pPr>
       <w:r>
         <w:t>Japanese Club</w:t>
+      </w:r>
+    </w:p>
+    <w:p>
+      <w:r>
+        <w:t>School Days</w:t>
+      </w:r>
+    </w:p>
+    <w:p>
+      <w:pPr>
+        <w:pStyle w:val="ListParagraph"/>
+        <w:numPr>
+          <w:ilvl w:val="0"/>
+          <w:numId w:val="13"/>
+        </w:numPr>
+      </w:pPr>
+      <w:r>
+        <w:t>After Fair Day comes the start of school</w:t>
+      </w:r>
+    </w:p>
+    <w:p>
+      <w:pPr>
+        <w:pStyle w:val="ListParagraph"/>
+        <w:numPr>
+          <w:ilvl w:val="0"/>
+          <w:numId w:val="13"/>
+        </w:numPr>
+      </w:pPr>
+      <w:r>
+        <w:t>Most of the students mentioned are together in the same homeroom</w:t>
+      </w:r>
+    </w:p>
+    <w:p>
+      <w:pPr>
+        <w:pStyle w:val="ListParagraph"/>
+        <w:numPr>
+          <w:ilvl w:val="0"/>
+          <w:numId w:val="13"/>
+        </w:numPr>
+      </w:pPr>
+      <w:r>
+        <w:t>Classes</w:t>
+      </w:r>
+    </w:p>
+    <w:p>
+      <w:pPr>
+        <w:pStyle w:val="ListParagraph"/>
+        <w:numPr>
+          <w:ilvl w:val="1"/>
+          <w:numId w:val="13"/>
+        </w:numPr>
+      </w:pPr>
+      <w:r>
+        <w:t>English</w:t>
+      </w:r>
+      <w:r>
+        <w:t xml:space="preserve"> &amp; Drama</w:t>
+      </w:r>
+      <w:r>
+        <w:t xml:space="preserve"> – Ms. Carter</w:t>
+      </w:r>
+    </w:p>
+    <w:p>
+      <w:pPr>
+        <w:pStyle w:val="ListParagraph"/>
+        <w:numPr>
+          <w:ilvl w:val="1"/>
+          <w:numId w:val="13"/>
+        </w:numPr>
+      </w:pPr>
+      <w:r>
+        <w:t>Science – Mr. Bixby</w:t>
+      </w:r>
+    </w:p>
+    <w:p>
+      <w:pPr>
+        <w:pStyle w:val="ListParagraph"/>
+        <w:numPr>
+          <w:ilvl w:val="2"/>
+          <w:numId w:val="13"/>
+        </w:numPr>
+      </w:pPr>
+      <w:r>
+        <w:t>Advanced Science</w:t>
+      </w:r>
+    </w:p>
+    <w:p>
+      <w:pPr>
+        <w:pStyle w:val="ListParagraph"/>
+        <w:numPr>
+          <w:ilvl w:val="2"/>
+          <w:numId w:val="13"/>
+        </w:numPr>
+      </w:pPr>
+      <w:r>
+        <w:t>Future Engineering</w:t>
+      </w:r>
+    </w:p>
+    <w:p>
+      <w:pPr>
+        <w:pStyle w:val="ListParagraph"/>
+        <w:numPr>
+          <w:ilvl w:val="1"/>
+          <w:numId w:val="13"/>
+        </w:numPr>
+      </w:pPr>
+      <w:r>
+        <w:t>Math – Mrs. Johansen</w:t>
+      </w:r>
+    </w:p>
+    <w:p>
+      <w:pPr>
+        <w:pStyle w:val="ListParagraph"/>
+        <w:numPr>
+          <w:ilvl w:val="1"/>
+          <w:numId w:val="13"/>
+        </w:numPr>
+      </w:pPr>
+      <w:r>
+        <w:t>History &amp; Government – Mr. Reeve</w:t>
+      </w:r>
+    </w:p>
+    <w:p>
+      <w:pPr>
+        <w:pStyle w:val="ListParagraph"/>
+        <w:numPr>
+          <w:ilvl w:val="1"/>
+          <w:numId w:val="13"/>
+        </w:numPr>
+      </w:pPr>
+      <w:r>
+        <w:t>Languages – Ms. Berry</w:t>
+      </w:r>
+    </w:p>
+    <w:p>
+      <w:pPr>
+        <w:pStyle w:val="ListParagraph"/>
+        <w:numPr>
+          <w:ilvl w:val="1"/>
+          <w:numId w:val="13"/>
+        </w:numPr>
+      </w:pPr>
+      <w:r>
+        <w:t>Gym &amp; Health – Coach Evans</w:t>
+      </w:r>
+    </w:p>
+    <w:p>
+      <w:pPr>
+        <w:pStyle w:val="ListParagraph"/>
+        <w:numPr>
+          <w:ilvl w:val="1"/>
+          <w:numId w:val="13"/>
+        </w:numPr>
+      </w:pPr>
+      <w:r>
+        <w:t>Powers Phys Ed – Coach Cage</w:t>
+      </w:r>
+    </w:p>
+    <w:p>
+      <w:pPr>
+        <w:pStyle w:val="ListParagraph"/>
+        <w:numPr>
+          <w:ilvl w:val="1"/>
+          <w:numId w:val="13"/>
+        </w:numPr>
+      </w:pPr>
+      <w:r>
+        <w:t>Metahuman Law – Mr. Lee</w:t>
+      </w:r>
+    </w:p>
+    <w:p>
+      <w:pPr>
+        <w:pStyle w:val="ListParagraph"/>
+        <w:numPr>
+          <w:ilvl w:val="1"/>
+          <w:numId w:val="13"/>
+        </w:numPr>
+      </w:pPr>
+      <w:r>
+        <w:t>Art – Ms. Akerman</w:t>
+      </w:r>
+    </w:p>
+    <w:p>
+      <w:pPr>
+        <w:pStyle w:val="ListParagraph"/>
+        <w:numPr>
+          <w:ilvl w:val="1"/>
+          <w:numId w:val="13"/>
+        </w:numPr>
+      </w:pPr>
+      <w:r>
+        <w:t>Music – Mrs. Ledger</w:t>
+      </w:r>
+      <w:bookmarkStart w:id="0" w:name="_GoBack"/>
+      <w:bookmarkEnd w:id="0"/>
+    </w:p>
+    <w:p>
+      <w:pPr>
+        <w:pStyle w:val="ListParagraph"/>
+        <w:numPr>
+          <w:ilvl w:val="1"/>
+          <w:numId w:val="13"/>
+        </w:numPr>
+      </w:pPr>
+      <w:r>
+        <w:t>Outreach – Mr. Maguire</w:t>
       </w:r>
     </w:p>
     <w:p/>
@@ -7277,6 +7477,119 @@
     </w:lvl>
   </w:abstractNum>
   <w:abstractNum w:abstractNumId="10" w15:restartNumberingAfterBreak="0">
+    <w:nsid w:val="62063E29"/>
+    <w:multiLevelType w:val="hybridMultilevel"/>
+    <w:tmpl w:val="F6EA336C"/>
+    <w:lvl w:ilvl="0" w:tplc="04090001">
+      <w:start w:val="1"/>
+      <w:numFmt w:val="bullet"/>
+      <w:lvlText w:val=""/>
+      <w:lvlJc w:val="left"/>
+      <w:pPr>
+        <w:ind w:left="360" w:hanging="360"/>
+      </w:pPr>
+      <w:rPr>
+        <w:rFonts w:ascii="Symbol" w:hAnsi="Symbol" w:hint="default"/>
+      </w:rPr>
+    </w:lvl>
+    <w:lvl w:ilvl="1" w:tplc="04090003">
+      <w:start w:val="1"/>
+      <w:numFmt w:val="bullet"/>
+      <w:lvlText w:val="o"/>
+      <w:lvlJc w:val="left"/>
+      <w:pPr>
+        <w:ind w:left="1080" w:hanging="360"/>
+      </w:pPr>
+      <w:rPr>
+        <w:rFonts w:ascii="Courier New" w:hAnsi="Courier New" w:cs="Courier New" w:hint="default"/>
+      </w:rPr>
+    </w:lvl>
+    <w:lvl w:ilvl="2" w:tplc="04090005">
+      <w:start w:val="1"/>
+      <w:numFmt w:val="bullet"/>
+      <w:lvlText w:val=""/>
+      <w:lvlJc w:val="left"/>
+      <w:pPr>
+        <w:ind w:left="1800" w:hanging="360"/>
+      </w:pPr>
+      <w:rPr>
+        <w:rFonts w:ascii="Wingdings" w:hAnsi="Wingdings" w:hint="default"/>
+      </w:rPr>
+    </w:lvl>
+    <w:lvl w:ilvl="3" w:tplc="04090001" w:tentative="1">
+      <w:start w:val="1"/>
+      <w:numFmt w:val="bullet"/>
+      <w:lvlText w:val=""/>
+      <w:lvlJc w:val="left"/>
+      <w:pPr>
+        <w:ind w:left="2520" w:hanging="360"/>
+      </w:pPr>
+      <w:rPr>
+        <w:rFonts w:ascii="Symbol" w:hAnsi="Symbol" w:hint="default"/>
+      </w:rPr>
+    </w:lvl>
+    <w:lvl w:ilvl="4" w:tplc="04090003" w:tentative="1">
+      <w:start w:val="1"/>
+      <w:numFmt w:val="bullet"/>
+      <w:lvlText w:val="o"/>
+      <w:lvlJc w:val="left"/>
+      <w:pPr>
+        <w:ind w:left="3240" w:hanging="360"/>
+      </w:pPr>
+      <w:rPr>
+        <w:rFonts w:ascii="Courier New" w:hAnsi="Courier New" w:cs="Courier New" w:hint="default"/>
+      </w:rPr>
+    </w:lvl>
+    <w:lvl w:ilvl="5" w:tplc="04090005" w:tentative="1">
+      <w:start w:val="1"/>
+      <w:numFmt w:val="bullet"/>
+      <w:lvlText w:val=""/>
+      <w:lvlJc w:val="left"/>
+      <w:pPr>
+        <w:ind w:left="3960" w:hanging="360"/>
+      </w:pPr>
+      <w:rPr>
+        <w:rFonts w:ascii="Wingdings" w:hAnsi="Wingdings" w:hint="default"/>
+      </w:rPr>
+    </w:lvl>
+    <w:lvl w:ilvl="6" w:tplc="04090001" w:tentative="1">
+      <w:start w:val="1"/>
+      <w:numFmt w:val="bullet"/>
+      <w:lvlText w:val=""/>
+      <w:lvlJc w:val="left"/>
+      <w:pPr>
+        <w:ind w:left="4680" w:hanging="360"/>
+      </w:pPr>
+      <w:rPr>
+        <w:rFonts w:ascii="Symbol" w:hAnsi="Symbol" w:hint="default"/>
+      </w:rPr>
+    </w:lvl>
+    <w:lvl w:ilvl="7" w:tplc="04090003" w:tentative="1">
+      <w:start w:val="1"/>
+      <w:numFmt w:val="bullet"/>
+      <w:lvlText w:val="o"/>
+      <w:lvlJc w:val="left"/>
+      <w:pPr>
+        <w:ind w:left="5400" w:hanging="360"/>
+      </w:pPr>
+      <w:rPr>
+        <w:rFonts w:ascii="Courier New" w:hAnsi="Courier New" w:cs="Courier New" w:hint="default"/>
+      </w:rPr>
+    </w:lvl>
+    <w:lvl w:ilvl="8" w:tplc="04090005" w:tentative="1">
+      <w:start w:val="1"/>
+      <w:numFmt w:val="bullet"/>
+      <w:lvlText w:val=""/>
+      <w:lvlJc w:val="left"/>
+      <w:pPr>
+        <w:ind w:left="6120" w:hanging="360"/>
+      </w:pPr>
+      <w:rPr>
+        <w:rFonts w:ascii="Wingdings" w:hAnsi="Wingdings" w:hint="default"/>
+      </w:rPr>
+    </w:lvl>
+  </w:abstractNum>
+  <w:abstractNum w:abstractNumId="11" w15:restartNumberingAfterBreak="0">
     <w:nsid w:val="73D5137F"/>
     <w:multiLevelType w:val="hybridMultilevel"/>
     <w:tmpl w:val="56DE0A6C"/>
@@ -7389,7 +7702,7 @@
       </w:rPr>
     </w:lvl>
   </w:abstractNum>
-  <w:abstractNum w:abstractNumId="11" w15:restartNumberingAfterBreak="0">
+  <w:abstractNum w:abstractNumId="12" w15:restartNumberingAfterBreak="0">
     <w:nsid w:val="76933235"/>
     <w:multiLevelType w:val="hybridMultilevel"/>
     <w:tmpl w:val="8EDAAE28"/>
@@ -7509,7 +7822,7 @@
     <w:abstractNumId w:val="0"/>
   </w:num>
   <w:num w:numId="3">
-    <w:abstractNumId w:val="11"/>
+    <w:abstractNumId w:val="12"/>
   </w:num>
   <w:num w:numId="4">
     <w:abstractNumId w:val="5"/>
@@ -7530,13 +7843,16 @@
     <w:abstractNumId w:val="7"/>
   </w:num>
   <w:num w:numId="10">
-    <w:abstractNumId w:val="10"/>
+    <w:abstractNumId w:val="11"/>
   </w:num>
   <w:num w:numId="11">
     <w:abstractNumId w:val="1"/>
   </w:num>
   <w:num w:numId="12">
     <w:abstractNumId w:val="9"/>
+  </w:num>
+  <w:num w:numId="13">
+    <w:abstractNumId w:val="10"/>
   </w:num>
 </w:numbering>
 </file>
@@ -8306,7 +8622,7 @@
 </file>
 
 <file path=customXml/itemProps1.xml><?xml version="1.0" encoding="utf-8"?>
-<ds:datastoreItem xmlns:ds="http://schemas.openxmlformats.org/officeDocument/2006/customXml" ds:itemID="{18DAD832-2101-440B-9FAD-E4D71D6A0821}">
+<ds:datastoreItem xmlns:ds="http://schemas.openxmlformats.org/officeDocument/2006/customXml" ds:itemID="{40F49774-BAE4-4FF4-874C-7ADB697B4334}">
   <ds:schemaRefs>
     <ds:schemaRef ds:uri="http://schemas.openxmlformats.org/officeDocument/2006/bibliography"/>
   </ds:schemaRefs>

</xml_diff>